<commit_message>
add file structure in readme, update LDL/HDL/SRS to v1.0, Add detail in ProjectProcessReport
</commit_message>
<xml_diff>
--- a/HDL_V0.1.docx
+++ b/HDL_V0.1.docx
@@ -12,6 +12,8 @@
           <w:sz w:val="44"/>
         </w:rPr>
       </w:pPr>
+      <w:bookmarkStart w:id="33" w:name="_GoBack"/>
+      <w:bookmarkEnd w:id="33"/>
     </w:p>
     <w:p>
       <w:pPr>
@@ -562,7 +564,7 @@
     <w:tbl>
       <w:tblPr>
         <w:tblStyle w:val="36"/>
-        <w:tblW w:w="0" w:type="auto"/>
+        <w:tblW w:w="9504" w:type="dxa"/>
         <w:tblInd w:w="0" w:type="dxa"/>
         <w:tblBorders>
           <w:top w:val="single" w:color="auto" w:sz="6" w:space="0"/>
@@ -3346,7 +3348,7 @@
     <w:tbl>
       <w:tblPr>
         <w:tblStyle w:val="37"/>
-        <w:tblW w:w="0" w:type="auto"/>
+        <w:tblW w:w="9576" w:type="dxa"/>
         <w:tblInd w:w="0" w:type="dxa"/>
         <w:tblBorders>
           <w:top w:val="single" w:color="auto" w:sz="4" w:space="0"/>
@@ -3356,7 +3358,7 @@
           <w:insideH w:val="single" w:color="auto" w:sz="4" w:space="0"/>
           <w:insideV w:val="single" w:color="auto" w:sz="4" w:space="0"/>
         </w:tblBorders>
-        <w:tblLayout w:type="autofit"/>
+        <w:tblLayout w:type="fixed"/>
         <w:tblCellMar>
           <w:top w:w="0" w:type="dxa"/>
           <w:left w:w="108" w:type="dxa"/>
@@ -3369,6 +3371,16 @@
         <w:gridCol w:w="7856"/>
       </w:tblGrid>
       <w:tr>
+        <w:tblPrEx>
+          <w:tblBorders>
+            <w:top w:val="single" w:color="auto" w:sz="4" w:space="0"/>
+            <w:left w:val="single" w:color="auto" w:sz="4" w:space="0"/>
+            <w:bottom w:val="single" w:color="auto" w:sz="4" w:space="0"/>
+            <w:right w:val="single" w:color="auto" w:sz="4" w:space="0"/>
+            <w:insideH w:val="single" w:color="auto" w:sz="4" w:space="0"/>
+            <w:insideV w:val="single" w:color="auto" w:sz="4" w:space="0"/>
+          </w:tblBorders>
+        </w:tblPrEx>
         <w:tc>
           <w:tcPr>
             <w:tcW w:w="1720" w:type="dxa"/>
@@ -3425,6 +3437,16 @@
         </w:tc>
       </w:tr>
       <w:tr>
+        <w:tblPrEx>
+          <w:tblBorders>
+            <w:top w:val="single" w:color="auto" w:sz="4" w:space="0"/>
+            <w:left w:val="single" w:color="auto" w:sz="4" w:space="0"/>
+            <w:bottom w:val="single" w:color="auto" w:sz="4" w:space="0"/>
+            <w:right w:val="single" w:color="auto" w:sz="4" w:space="0"/>
+            <w:insideH w:val="single" w:color="auto" w:sz="4" w:space="0"/>
+            <w:insideV w:val="single" w:color="auto" w:sz="4" w:space="0"/>
+          </w:tblBorders>
+        </w:tblPrEx>
         <w:tc>
           <w:tcPr>
             <w:tcW w:w="1720" w:type="dxa"/>
@@ -3465,6 +3487,16 @@
         </w:tc>
       </w:tr>
       <w:tr>
+        <w:tblPrEx>
+          <w:tblBorders>
+            <w:top w:val="single" w:color="auto" w:sz="4" w:space="0"/>
+            <w:left w:val="single" w:color="auto" w:sz="4" w:space="0"/>
+            <w:bottom w:val="single" w:color="auto" w:sz="4" w:space="0"/>
+            <w:right w:val="single" w:color="auto" w:sz="4" w:space="0"/>
+            <w:insideH w:val="single" w:color="auto" w:sz="4" w:space="0"/>
+            <w:insideV w:val="single" w:color="auto" w:sz="4" w:space="0"/>
+          </w:tblBorders>
+        </w:tblPrEx>
         <w:tc>
           <w:tcPr>
             <w:tcW w:w="1720" w:type="dxa"/>
@@ -3512,6 +3544,16 @@
         </w:tc>
       </w:tr>
       <w:tr>
+        <w:tblPrEx>
+          <w:tblBorders>
+            <w:top w:val="single" w:color="auto" w:sz="4" w:space="0"/>
+            <w:left w:val="single" w:color="auto" w:sz="4" w:space="0"/>
+            <w:bottom w:val="single" w:color="auto" w:sz="4" w:space="0"/>
+            <w:right w:val="single" w:color="auto" w:sz="4" w:space="0"/>
+            <w:insideH w:val="single" w:color="auto" w:sz="4" w:space="0"/>
+            <w:insideV w:val="single" w:color="auto" w:sz="4" w:space="0"/>
+          </w:tblBorders>
+        </w:tblPrEx>
         <w:tc>
           <w:tcPr>
             <w:tcW w:w="1720" w:type="dxa"/>
@@ -3559,6 +3601,16 @@
         </w:tc>
       </w:tr>
       <w:tr>
+        <w:tblPrEx>
+          <w:tblBorders>
+            <w:top w:val="single" w:color="auto" w:sz="4" w:space="0"/>
+            <w:left w:val="single" w:color="auto" w:sz="4" w:space="0"/>
+            <w:bottom w:val="single" w:color="auto" w:sz="4" w:space="0"/>
+            <w:right w:val="single" w:color="auto" w:sz="4" w:space="0"/>
+            <w:insideH w:val="single" w:color="auto" w:sz="4" w:space="0"/>
+            <w:insideV w:val="single" w:color="auto" w:sz="4" w:space="0"/>
+          </w:tblBorders>
+        </w:tblPrEx>
         <w:tc>
           <w:tcPr>
             <w:tcW w:w="1720" w:type="dxa"/>
@@ -3600,6 +3652,16 @@
         </w:tc>
       </w:tr>
       <w:tr>
+        <w:tblPrEx>
+          <w:tblBorders>
+            <w:top w:val="single" w:color="auto" w:sz="4" w:space="0"/>
+            <w:left w:val="single" w:color="auto" w:sz="4" w:space="0"/>
+            <w:bottom w:val="single" w:color="auto" w:sz="4" w:space="0"/>
+            <w:right w:val="single" w:color="auto" w:sz="4" w:space="0"/>
+            <w:insideH w:val="single" w:color="auto" w:sz="4" w:space="0"/>
+            <w:insideV w:val="single" w:color="auto" w:sz="4" w:space="0"/>
+          </w:tblBorders>
+        </w:tblPrEx>
         <w:tc>
           <w:tcPr>
             <w:tcW w:w="1720" w:type="dxa"/>
@@ -3641,6 +3703,16 @@
         </w:tc>
       </w:tr>
       <w:tr>
+        <w:tblPrEx>
+          <w:tblBorders>
+            <w:top w:val="single" w:color="auto" w:sz="4" w:space="0"/>
+            <w:left w:val="single" w:color="auto" w:sz="4" w:space="0"/>
+            <w:bottom w:val="single" w:color="auto" w:sz="4" w:space="0"/>
+            <w:right w:val="single" w:color="auto" w:sz="4" w:space="0"/>
+            <w:insideH w:val="single" w:color="auto" w:sz="4" w:space="0"/>
+            <w:insideV w:val="single" w:color="auto" w:sz="4" w:space="0"/>
+          </w:tblBorders>
+        </w:tblPrEx>
         <w:tc>
           <w:tcPr>
             <w:tcW w:w="1720" w:type="dxa"/>
@@ -3679,6 +3751,16 @@
         </w:tc>
       </w:tr>
       <w:tr>
+        <w:tblPrEx>
+          <w:tblBorders>
+            <w:top w:val="single" w:color="auto" w:sz="4" w:space="0"/>
+            <w:left w:val="single" w:color="auto" w:sz="4" w:space="0"/>
+            <w:bottom w:val="single" w:color="auto" w:sz="4" w:space="0"/>
+            <w:right w:val="single" w:color="auto" w:sz="4" w:space="0"/>
+            <w:insideH w:val="single" w:color="auto" w:sz="4" w:space="0"/>
+            <w:insideV w:val="single" w:color="auto" w:sz="4" w:space="0"/>
+          </w:tblBorders>
+        </w:tblPrEx>
         <w:tc>
           <w:tcPr>
             <w:tcW w:w="1720" w:type="dxa"/>
@@ -3889,7 +3971,7 @@
     <w:tbl>
       <w:tblPr>
         <w:tblStyle w:val="36"/>
-        <w:tblW w:w="0" w:type="auto"/>
+        <w:tblW w:w="8222" w:type="dxa"/>
         <w:tblInd w:w="250" w:type="dxa"/>
         <w:tblBorders>
           <w:top w:val="single" w:color="000000" w:sz="8" w:space="0"/>
@@ -3899,7 +3981,7 @@
           <w:insideH w:val="single" w:color="000000" w:sz="8" w:space="0"/>
           <w:insideV w:val="single" w:color="000000" w:sz="8" w:space="0"/>
         </w:tblBorders>
-        <w:tblLayout w:type="autofit"/>
+        <w:tblLayout w:type="fixed"/>
         <w:tblCellMar>
           <w:top w:w="0" w:type="dxa"/>
           <w:left w:w="108" w:type="dxa"/>
@@ -3913,6 +3995,16 @@
         <w:gridCol w:w="6096"/>
       </w:tblGrid>
       <w:tr>
+        <w:tblPrEx>
+          <w:tblBorders>
+            <w:top w:val="single" w:color="000000" w:sz="8" w:space="0"/>
+            <w:left w:val="single" w:color="000000" w:sz="8" w:space="0"/>
+            <w:bottom w:val="single" w:color="000000" w:sz="8" w:space="0"/>
+            <w:right w:val="single" w:color="000000" w:sz="8" w:space="0"/>
+            <w:insideH w:val="single" w:color="000000" w:sz="8" w:space="0"/>
+            <w:insideV w:val="single" w:color="000000" w:sz="8" w:space="0"/>
+          </w:tblBorders>
+        </w:tblPrEx>
         <w:tc>
           <w:tcPr>
             <w:tcW w:w="810" w:type="dxa"/>
@@ -3986,6 +4078,16 @@
         </w:tc>
       </w:tr>
       <w:tr>
+        <w:tblPrEx>
+          <w:tblBorders>
+            <w:top w:val="single" w:color="000000" w:sz="8" w:space="0"/>
+            <w:left w:val="single" w:color="000000" w:sz="8" w:space="0"/>
+            <w:bottom w:val="single" w:color="000000" w:sz="8" w:space="0"/>
+            <w:right w:val="single" w:color="000000" w:sz="8" w:space="0"/>
+            <w:insideH w:val="single" w:color="000000" w:sz="8" w:space="0"/>
+            <w:insideV w:val="single" w:color="000000" w:sz="8" w:space="0"/>
+          </w:tblBorders>
+        </w:tblPrEx>
         <w:tc>
           <w:tcPr>
             <w:tcW w:w="810" w:type="dxa"/>
@@ -4065,6 +4167,16 @@
         </w:tc>
       </w:tr>
       <w:tr>
+        <w:tblPrEx>
+          <w:tblBorders>
+            <w:top w:val="single" w:color="000000" w:sz="8" w:space="0"/>
+            <w:left w:val="single" w:color="000000" w:sz="8" w:space="0"/>
+            <w:bottom w:val="single" w:color="000000" w:sz="8" w:space="0"/>
+            <w:right w:val="single" w:color="000000" w:sz="8" w:space="0"/>
+            <w:insideH w:val="single" w:color="000000" w:sz="8" w:space="0"/>
+            <w:insideV w:val="single" w:color="000000" w:sz="8" w:space="0"/>
+          </w:tblBorders>
+        </w:tblPrEx>
         <w:tc>
           <w:tcPr>
             <w:tcW w:w="810" w:type="dxa"/>
@@ -4137,6 +4249,16 @@
         </w:tc>
       </w:tr>
       <w:tr>
+        <w:tblPrEx>
+          <w:tblBorders>
+            <w:top w:val="single" w:color="000000" w:sz="8" w:space="0"/>
+            <w:left w:val="single" w:color="000000" w:sz="8" w:space="0"/>
+            <w:bottom w:val="single" w:color="000000" w:sz="8" w:space="0"/>
+            <w:right w:val="single" w:color="000000" w:sz="8" w:space="0"/>
+            <w:insideH w:val="single" w:color="000000" w:sz="8" w:space="0"/>
+            <w:insideV w:val="single" w:color="000000" w:sz="8" w:space="0"/>
+          </w:tblBorders>
+        </w:tblPrEx>
         <w:tc>
           <w:tcPr>
             <w:tcW w:w="810" w:type="dxa"/>
@@ -4216,6 +4338,16 @@
         </w:tc>
       </w:tr>
       <w:tr>
+        <w:tblPrEx>
+          <w:tblBorders>
+            <w:top w:val="single" w:color="000000" w:sz="8" w:space="0"/>
+            <w:left w:val="single" w:color="000000" w:sz="8" w:space="0"/>
+            <w:bottom w:val="single" w:color="000000" w:sz="8" w:space="0"/>
+            <w:right w:val="single" w:color="000000" w:sz="8" w:space="0"/>
+            <w:insideH w:val="single" w:color="000000" w:sz="8" w:space="0"/>
+            <w:insideV w:val="single" w:color="000000" w:sz="8" w:space="0"/>
+          </w:tblBorders>
+        </w:tblPrEx>
         <w:tc>
           <w:tcPr>
             <w:tcW w:w="810" w:type="dxa"/>
@@ -4332,6 +4464,16 @@
         <w:gridCol w:w="1018"/>
       </w:tblGrid>
       <w:tr>
+        <w:tblPrEx>
+          <w:tblBorders>
+            <w:top w:val="single" w:color="auto" w:sz="4" w:space="0"/>
+            <w:left w:val="single" w:color="auto" w:sz="4" w:space="0"/>
+            <w:bottom w:val="single" w:color="auto" w:sz="4" w:space="0"/>
+            <w:right w:val="single" w:color="auto" w:sz="4" w:space="0"/>
+            <w:insideH w:val="single" w:color="auto" w:sz="4" w:space="0"/>
+            <w:insideV w:val="single" w:color="auto" w:sz="4" w:space="0"/>
+          </w:tblBorders>
+        </w:tblPrEx>
         <w:tc>
           <w:tcPr>
             <w:tcW w:w="2835" w:type="dxa"/>
@@ -4865,7 +5007,7 @@
     <w:tbl>
       <w:tblPr>
         <w:tblStyle w:val="36"/>
-        <w:tblW w:w="0" w:type="auto"/>
+        <w:tblW w:w="8222" w:type="dxa"/>
         <w:tblInd w:w="250" w:type="dxa"/>
         <w:tblBorders>
           <w:top w:val="single" w:color="auto" w:sz="4" w:space="0"/>
@@ -5183,7 +5325,7 @@
     <w:tbl>
       <w:tblPr>
         <w:tblStyle w:val="36"/>
-        <w:tblW w:w="0" w:type="auto"/>
+        <w:tblW w:w="8222" w:type="dxa"/>
         <w:tblInd w:w="250" w:type="dxa"/>
         <w:tblBorders>
           <w:top w:val="single" w:color="auto" w:sz="4" w:space="0"/>
@@ -5533,7 +5675,7 @@
     <w:tbl>
       <w:tblPr>
         <w:tblStyle w:val="36"/>
-        <w:tblW w:w="0" w:type="auto"/>
+        <w:tblW w:w="8330" w:type="dxa"/>
         <w:tblInd w:w="0" w:type="dxa"/>
         <w:tblBorders>
           <w:top w:val="single" w:color="000000" w:sz="4" w:space="0"/>
@@ -8512,6 +8654,13 @@
           <w:rFonts w:hint="eastAsia"/>
         </w:rPr>
         <w:t>下面</w:t>
+      </w:r>
+      <w:r>
+        <w:rPr>
+          <w:rFonts w:hint="eastAsia"/>
+          <w:lang w:val="en-US" w:eastAsia="zh-Hans"/>
+        </w:rPr>
+        <w:t>使用活动图</w:t>
       </w:r>
       <w:r>
         <w:t>对主要的模块中主要处理流程进行描述。</w:t>
@@ -9443,7 +9592,7 @@
     <w:tbl>
       <w:tblPr>
         <w:tblStyle w:val="66"/>
-        <w:tblW w:w="4998" w:type="pct"/>
+        <w:tblW w:w="9572" w:type="dxa"/>
         <w:tblInd w:w="0" w:type="dxa"/>
         <w:tblBorders>
           <w:top w:val="single" w:color="BEBEBE" w:themeColor="background1" w:themeShade="BF" w:sz="4" w:space="0"/>
@@ -9453,7 +9602,7 @@
           <w:insideH w:val="single" w:color="BEBEBE" w:themeColor="background1" w:themeShade="BF" w:sz="4" w:space="0"/>
           <w:insideV w:val="single" w:color="BEBEBE" w:themeColor="background1" w:themeShade="BF" w:sz="4" w:space="0"/>
         </w:tblBorders>
-        <w:tblLayout w:type="autofit"/>
+        <w:tblLayout w:type="fixed"/>
         <w:tblCellMar>
           <w:top w:w="0" w:type="dxa"/>
           <w:left w:w="108" w:type="dxa"/>
@@ -9481,7 +9630,7 @@
         </w:tblPrEx>
         <w:tc>
           <w:tcPr>
-            <w:tcW w:w="401" w:type="pct"/>
+            <w:tcW w:w="686" w:type="dxa"/>
           </w:tcPr>
           <w:p>
             <w:pPr>
@@ -9504,7 +9653,7 @@
         </w:tc>
         <w:tc>
           <w:tcPr>
-            <w:tcW w:w="801" w:type="pct"/>
+            <w:tcW w:w="1889" w:type="dxa"/>
           </w:tcPr>
           <w:p>
             <w:pPr>
@@ -9527,7 +9676,7 @@
         </w:tc>
         <w:tc>
           <w:tcPr>
-            <w:tcW w:w="870" w:type="pct"/>
+            <w:tcW w:w="1570" w:type="dxa"/>
           </w:tcPr>
           <w:p>
             <w:pPr>
@@ -9558,7 +9707,7 @@
         </w:tc>
         <w:tc>
           <w:tcPr>
-            <w:tcW w:w="1271" w:type="pct"/>
+            <w:tcW w:w="2345" w:type="dxa"/>
           </w:tcPr>
           <w:p>
             <w:pPr>
@@ -9581,7 +9730,7 @@
         </w:tc>
         <w:tc>
           <w:tcPr>
-            <w:tcW w:w="1656" w:type="pct"/>
+            <w:tcW w:w="3082" w:type="dxa"/>
           </w:tcPr>
           <w:p>
             <w:pPr>
@@ -9616,7 +9765,7 @@
         </w:tblPrEx>
         <w:tc>
           <w:tcPr>
-            <w:tcW w:w="401" w:type="pct"/>
+            <w:tcW w:w="686" w:type="dxa"/>
             <w:vMerge w:val="restart"/>
           </w:tcPr>
           <w:p>
@@ -9707,7 +9856,7 @@
         </w:tc>
         <w:tc>
           <w:tcPr>
-            <w:tcW w:w="801" w:type="pct"/>
+            <w:tcW w:w="1889" w:type="dxa"/>
           </w:tcPr>
           <w:p>
             <w:pPr>
@@ -9741,7 +9890,7 @@
         </w:tc>
         <w:tc>
           <w:tcPr>
-            <w:tcW w:w="870" w:type="pct"/>
+            <w:tcW w:w="1570" w:type="dxa"/>
           </w:tcPr>
           <w:p>
             <w:pPr>
@@ -9772,7 +9921,7 @@
         </w:tc>
         <w:tc>
           <w:tcPr>
-            <w:tcW w:w="1271" w:type="pct"/>
+            <w:tcW w:w="2345" w:type="dxa"/>
           </w:tcPr>
           <w:p>
             <w:pPr>
@@ -9805,7 +9954,7 @@
         </w:tc>
         <w:tc>
           <w:tcPr>
-            <w:tcW w:w="1656" w:type="pct"/>
+            <w:tcW w:w="3082" w:type="dxa"/>
           </w:tcPr>
           <w:p>
             <w:pPr>
@@ -10141,7 +10290,7 @@
         </w:tblPrEx>
         <w:tc>
           <w:tcPr>
-            <w:tcW w:w="401" w:type="pct"/>
+            <w:tcW w:w="686" w:type="dxa"/>
             <w:vMerge w:val="continue"/>
           </w:tcPr>
           <w:p>
@@ -10158,7 +10307,7 @@
         </w:tc>
         <w:tc>
           <w:tcPr>
-            <w:tcW w:w="801" w:type="pct"/>
+            <w:tcW w:w="1889" w:type="dxa"/>
           </w:tcPr>
           <w:p>
             <w:pPr>
@@ -10183,7 +10332,7 @@
         </w:tc>
         <w:tc>
           <w:tcPr>
-            <w:tcW w:w="870" w:type="pct"/>
+            <w:tcW w:w="1570" w:type="dxa"/>
           </w:tcPr>
           <w:p>
             <w:pPr>
@@ -10214,7 +10363,7 @@
         </w:tc>
         <w:tc>
           <w:tcPr>
-            <w:tcW w:w="1271" w:type="pct"/>
+            <w:tcW w:w="2345" w:type="dxa"/>
           </w:tcPr>
           <w:p>
             <w:pPr>
@@ -10248,7 +10397,7 @@
         </w:tc>
         <w:tc>
           <w:tcPr>
-            <w:tcW w:w="1656" w:type="pct"/>
+            <w:tcW w:w="3082" w:type="dxa"/>
           </w:tcPr>
           <w:p>
             <w:pPr>
@@ -10446,7 +10595,7 @@
         </w:tblPrEx>
         <w:tc>
           <w:tcPr>
-            <w:tcW w:w="401" w:type="pct"/>
+            <w:tcW w:w="686" w:type="dxa"/>
             <w:vMerge w:val="continue"/>
           </w:tcPr>
           <w:p>
@@ -10463,7 +10612,7 @@
         </w:tc>
         <w:tc>
           <w:tcPr>
-            <w:tcW w:w="801" w:type="pct"/>
+            <w:tcW w:w="1889" w:type="dxa"/>
           </w:tcPr>
           <w:p>
             <w:pPr>
@@ -10497,7 +10646,7 @@
         </w:tc>
         <w:tc>
           <w:tcPr>
-            <w:tcW w:w="870" w:type="pct"/>
+            <w:tcW w:w="1570" w:type="dxa"/>
           </w:tcPr>
           <w:p>
             <w:pPr>
@@ -10528,7 +10677,7 @@
         </w:tc>
         <w:tc>
           <w:tcPr>
-            <w:tcW w:w="1271" w:type="pct"/>
+            <w:tcW w:w="2345" w:type="dxa"/>
           </w:tcPr>
           <w:p>
             <w:pPr>
@@ -10562,7 +10711,7 @@
         </w:tc>
         <w:tc>
           <w:tcPr>
-            <w:tcW w:w="1656" w:type="pct"/>
+            <w:tcW w:w="3082" w:type="dxa"/>
           </w:tcPr>
           <w:p>
             <w:pPr>
@@ -10648,7 +10797,7 @@
         </w:tblPrEx>
         <w:tc>
           <w:tcPr>
-            <w:tcW w:w="401" w:type="pct"/>
+            <w:tcW w:w="686" w:type="dxa"/>
             <w:vMerge w:val="continue"/>
           </w:tcPr>
           <w:p>
@@ -10665,7 +10814,7 @@
         </w:tc>
         <w:tc>
           <w:tcPr>
-            <w:tcW w:w="801" w:type="pct"/>
+            <w:tcW w:w="1889" w:type="dxa"/>
           </w:tcPr>
           <w:p>
             <w:pPr>
@@ -10709,7 +10858,7 @@
         </w:tc>
         <w:tc>
           <w:tcPr>
-            <w:tcW w:w="870" w:type="pct"/>
+            <w:tcW w:w="1570" w:type="dxa"/>
           </w:tcPr>
           <w:p>
             <w:pPr>
@@ -10740,7 +10889,7 @@
         </w:tc>
         <w:tc>
           <w:tcPr>
-            <w:tcW w:w="1271" w:type="pct"/>
+            <w:tcW w:w="2345" w:type="dxa"/>
           </w:tcPr>
           <w:p>
             <w:pPr>
@@ -10774,7 +10923,7 @@
         </w:tc>
         <w:tc>
           <w:tcPr>
-            <w:tcW w:w="1656" w:type="pct"/>
+            <w:tcW w:w="3082" w:type="dxa"/>
           </w:tcPr>
           <w:p>
             <w:pPr>
@@ -10837,7 +10986,7 @@
         </w:tblPrEx>
         <w:tc>
           <w:tcPr>
-            <w:tcW w:w="401" w:type="pct"/>
+            <w:tcW w:w="686" w:type="dxa"/>
             <w:vMerge w:val="continue"/>
           </w:tcPr>
           <w:p>
@@ -10854,7 +11003,7 @@
         </w:tc>
         <w:tc>
           <w:tcPr>
-            <w:tcW w:w="801" w:type="pct"/>
+            <w:tcW w:w="1889" w:type="dxa"/>
           </w:tcPr>
           <w:p>
             <w:pPr>
@@ -10897,7 +11046,7 @@
         </w:tc>
         <w:tc>
           <w:tcPr>
-            <w:tcW w:w="870" w:type="pct"/>
+            <w:tcW w:w="1570" w:type="dxa"/>
           </w:tcPr>
           <w:p>
             <w:pPr>
@@ -10928,7 +11077,7 @@
         </w:tc>
         <w:tc>
           <w:tcPr>
-            <w:tcW w:w="1271" w:type="pct"/>
+            <w:tcW w:w="2345" w:type="dxa"/>
           </w:tcPr>
           <w:p>
             <w:pPr>
@@ -10962,7 +11111,7 @@
         </w:tc>
         <w:tc>
           <w:tcPr>
-            <w:tcW w:w="1656" w:type="pct"/>
+            <w:tcW w:w="3082" w:type="dxa"/>
           </w:tcPr>
           <w:p>
             <w:pPr>
@@ -11088,7 +11237,7 @@
     <w:tbl>
       <w:tblPr>
         <w:tblStyle w:val="66"/>
-        <w:tblW w:w="4998" w:type="pct"/>
+        <w:tblW w:w="9572" w:type="dxa"/>
         <w:tblInd w:w="0" w:type="dxa"/>
         <w:tblBorders>
           <w:top w:val="single" w:color="BEBEBE" w:themeColor="background1" w:themeShade="BF" w:sz="4" w:space="0"/>
@@ -11098,7 +11247,7 @@
           <w:insideH w:val="single" w:color="BEBEBE" w:themeColor="background1" w:themeShade="BF" w:sz="4" w:space="0"/>
           <w:insideV w:val="single" w:color="BEBEBE" w:themeColor="background1" w:themeShade="BF" w:sz="4" w:space="0"/>
         </w:tblBorders>
-        <w:tblLayout w:type="autofit"/>
+        <w:tblLayout w:type="fixed"/>
         <w:tblCellMar>
           <w:top w:w="0" w:type="dxa"/>
           <w:left w:w="108" w:type="dxa"/>
@@ -11126,7 +11275,7 @@
         </w:tblPrEx>
         <w:tc>
           <w:tcPr>
-            <w:tcW w:w="405" w:type="pct"/>
+            <w:tcW w:w="776" w:type="dxa"/>
           </w:tcPr>
           <w:p>
             <w:pPr>
@@ -11149,7 +11298,7 @@
         </w:tc>
         <w:tc>
           <w:tcPr>
-            <w:tcW w:w="1054" w:type="pct"/>
+            <w:tcW w:w="2019" w:type="dxa"/>
           </w:tcPr>
           <w:p>
             <w:pPr>
@@ -11172,7 +11321,7 @@
         </w:tc>
         <w:tc>
           <w:tcPr>
-            <w:tcW w:w="593" w:type="pct"/>
+            <w:tcW w:w="1136" w:type="dxa"/>
           </w:tcPr>
           <w:p>
             <w:pPr>
@@ -11195,7 +11344,7 @@
         </w:tc>
         <w:tc>
           <w:tcPr>
-            <w:tcW w:w="354" w:type="pct"/>
+            <w:tcW w:w="678" w:type="dxa"/>
           </w:tcPr>
           <w:p>
             <w:pPr>
@@ -11218,7 +11367,7 @@
         </w:tc>
         <w:tc>
           <w:tcPr>
-            <w:tcW w:w="2591" w:type="pct"/>
+            <w:tcW w:w="4963" w:type="dxa"/>
           </w:tcPr>
           <w:p>
             <w:pPr>
@@ -11236,6 +11385,843 @@
                 <w:color w:val="000000"/>
               </w:rPr>
               <w:t>类方法</w:t>
+            </w:r>
+          </w:p>
+        </w:tc>
+      </w:tr>
+      <w:tr>
+        <w:tc>
+          <w:tcPr>
+            <w:tcW w:w="776" w:type="dxa"/>
+            <w:vMerge w:val="restart"/>
+          </w:tcPr>
+          <w:p>
+            <w:pPr>
+              <w:jc w:val="center"/>
+              <w:rPr>
+                <w:b/>
+                <w:bCs/>
+                <w:color w:val="000000"/>
+                <w:sz w:val="18"/>
+              </w:rPr>
+            </w:pPr>
+          </w:p>
+          <w:p>
+            <w:pPr>
+              <w:jc w:val="center"/>
+              <w:rPr>
+                <w:b/>
+                <w:bCs/>
+                <w:color w:val="000000"/>
+                <w:sz w:val="18"/>
+              </w:rPr>
+            </w:pPr>
+          </w:p>
+          <w:p>
+            <w:pPr>
+              <w:rPr>
+                <w:b/>
+                <w:bCs/>
+                <w:color w:val="000000"/>
+                <w:sz w:val="18"/>
+              </w:rPr>
+            </w:pPr>
+          </w:p>
+          <w:p>
+            <w:pPr>
+              <w:jc w:val="center"/>
+              <w:rPr>
+                <w:b/>
+                <w:bCs/>
+                <w:color w:val="000000"/>
+                <w:sz w:val="18"/>
+              </w:rPr>
+            </w:pPr>
+          </w:p>
+          <w:p>
+            <w:pPr>
+              <w:jc w:val="center"/>
+              <w:rPr>
+                <w:b/>
+                <w:bCs/>
+                <w:color w:val="000000"/>
+                <w:sz w:val="18"/>
+              </w:rPr>
+            </w:pPr>
+            <w:r>
+              <w:rPr>
+                <w:b/>
+                <w:bCs/>
+                <w:color w:val="000000"/>
+                <w:sz w:val="18"/>
+              </w:rPr>
+              <w:t>Service</w:t>
+            </w:r>
+          </w:p>
+        </w:tc>
+        <w:tc>
+          <w:tcPr>
+            <w:tcW w:w="2019" w:type="dxa"/>
+          </w:tcPr>
+          <w:p>
+            <w:pPr>
+              <w:rPr>
+                <w:b/>
+                <w:bCs/>
+                <w:color w:val="000000"/>
+                <w:sz w:val="18"/>
+              </w:rPr>
+            </w:pPr>
+            <w:r>
+              <w:rPr>
+                <w:rFonts w:hint="eastAsia"/>
+                <w:b/>
+                <w:bCs/>
+                <w:color w:val="000000"/>
+                <w:sz w:val="18"/>
+              </w:rPr>
+              <w:t>1.</w:t>
+            </w:r>
+            <w:r>
+              <w:rPr>
+                <w:b/>
+                <w:bCs/>
+                <w:color w:val="000000"/>
+                <w:sz w:val="18"/>
+              </w:rPr>
+              <w:t>DataManage</w:t>
+            </w:r>
+          </w:p>
+        </w:tc>
+        <w:tc>
+          <w:tcPr>
+            <w:tcW w:w="1136" w:type="dxa"/>
+          </w:tcPr>
+          <w:p>
+            <w:pPr>
+              <w:rPr>
+                <w:bCs/>
+                <w:color w:val="000000"/>
+                <w:sz w:val="18"/>
+              </w:rPr>
+            </w:pPr>
+            <w:r>
+              <w:rPr>
+                <w:rFonts w:hint="eastAsia"/>
+                <w:bCs/>
+                <w:color w:val="000000"/>
+                <w:sz w:val="18"/>
+              </w:rPr>
+              <w:t>处理</w:t>
+            </w:r>
+            <w:r>
+              <w:rPr>
+                <w:bCs/>
+                <w:color w:val="000000"/>
+                <w:sz w:val="18"/>
+              </w:rPr>
+              <w:t>报表数据的业务逻辑</w:t>
+            </w:r>
+          </w:p>
+        </w:tc>
+        <w:tc>
+          <w:tcPr>
+            <w:tcW w:w="678" w:type="dxa"/>
+          </w:tcPr>
+          <w:p>
+            <w:pPr>
+              <w:rPr>
+                <w:bCs/>
+                <w:color w:val="000000"/>
+                <w:sz w:val="18"/>
+              </w:rPr>
+            </w:pPr>
+          </w:p>
+        </w:tc>
+        <w:tc>
+          <w:tcPr>
+            <w:tcW w:w="4963" w:type="dxa"/>
+          </w:tcPr>
+          <w:p>
+            <w:pPr>
+              <w:rPr>
+                <w:color w:val="000000"/>
+                <w:sz w:val="18"/>
+              </w:rPr>
+            </w:pPr>
+            <w:r>
+              <w:rPr>
+                <w:color w:val="000000"/>
+                <w:sz w:val="18"/>
+              </w:rPr>
+              <w:t>+saveData(Data data):int;//</w:t>
+            </w:r>
+            <w:r>
+              <w:rPr>
+                <w:rFonts w:hint="eastAsia"/>
+                <w:color w:val="000000"/>
+                <w:sz w:val="18"/>
+                <w:lang w:val="zh-CN"/>
+              </w:rPr>
+              <w:t>保存已填写数据</w:t>
+            </w:r>
+          </w:p>
+          <w:p>
+            <w:pPr>
+              <w:rPr>
+                <w:color w:val="000000"/>
+                <w:sz w:val="18"/>
+              </w:rPr>
+            </w:pPr>
+            <w:r>
+              <w:rPr>
+                <w:color w:val="000000"/>
+                <w:sz w:val="18"/>
+              </w:rPr>
+              <w:t>+report_c(String username):int;//</w:t>
+            </w:r>
+            <w:r>
+              <w:rPr>
+                <w:rFonts w:hint="eastAsia"/>
+                <w:color w:val="000000"/>
+                <w:sz w:val="18"/>
+                <w:lang w:val="zh-CN"/>
+              </w:rPr>
+              <w:t>监测点上报给市级</w:t>
+            </w:r>
+          </w:p>
+          <w:p>
+            <w:pPr>
+              <w:rPr>
+                <w:color w:val="000000"/>
+                <w:sz w:val="18"/>
+              </w:rPr>
+            </w:pPr>
+            <w:r>
+              <w:rPr>
+                <w:color w:val="000000"/>
+                <w:sz w:val="18"/>
+              </w:rPr>
+              <w:t>+report_p(String username):int;//</w:t>
+            </w:r>
+            <w:r>
+              <w:rPr>
+                <w:rFonts w:hint="eastAsia"/>
+                <w:color w:val="000000"/>
+                <w:sz w:val="18"/>
+                <w:lang w:val="zh-CN"/>
+              </w:rPr>
+              <w:t>市级将监测点数据上报给省级</w:t>
+            </w:r>
+          </w:p>
+          <w:p>
+            <w:pPr>
+              <w:rPr>
+                <w:color w:val="000000"/>
+                <w:sz w:val="18"/>
+              </w:rPr>
+            </w:pPr>
+            <w:r>
+              <w:rPr>
+                <w:color w:val="000000"/>
+                <w:sz w:val="18"/>
+              </w:rPr>
+              <w:t>+pass_p(String username):int;//</w:t>
+            </w:r>
+            <w:r>
+              <w:rPr>
+                <w:rFonts w:hint="eastAsia"/>
+                <w:color w:val="000000"/>
+                <w:sz w:val="18"/>
+                <w:lang w:val="zh-CN"/>
+              </w:rPr>
+              <w:t>省级通过监测点数据审批</w:t>
+            </w:r>
+          </w:p>
+          <w:p>
+            <w:pPr>
+              <w:rPr>
+                <w:color w:val="000000"/>
+                <w:sz w:val="18"/>
+              </w:rPr>
+            </w:pPr>
+            <w:r>
+              <w:rPr>
+                <w:color w:val="000000"/>
+                <w:sz w:val="18"/>
+              </w:rPr>
+              <w:t>+back(String username):int;//</w:t>
+            </w:r>
+            <w:r>
+              <w:rPr>
+                <w:rFonts w:hint="eastAsia"/>
+                <w:color w:val="000000"/>
+                <w:sz w:val="18"/>
+                <w:lang w:val="zh-CN"/>
+              </w:rPr>
+              <w:t>数据退回</w:t>
+            </w:r>
+          </w:p>
+          <w:p>
+            <w:pPr>
+              <w:rPr>
+                <w:color w:val="000000"/>
+                <w:sz w:val="18"/>
+              </w:rPr>
+            </w:pPr>
+            <w:r>
+              <w:rPr>
+                <w:color w:val="000000"/>
+                <w:sz w:val="18"/>
+              </w:rPr>
+              <w:t>-summary_c(String cityname):Data;//</w:t>
+            </w:r>
+            <w:r>
+              <w:rPr>
+                <w:rFonts w:hint="eastAsia"/>
+                <w:color w:val="000000"/>
+                <w:sz w:val="18"/>
+                <w:lang w:val="zh-CN"/>
+              </w:rPr>
+              <w:t>市数据汇总</w:t>
+            </w:r>
+          </w:p>
+          <w:p>
+            <w:pPr>
+              <w:rPr>
+                <w:color w:val="000000"/>
+                <w:sz w:val="18"/>
+              </w:rPr>
+            </w:pPr>
+            <w:r>
+              <w:rPr>
+                <w:color w:val="000000"/>
+                <w:sz w:val="18"/>
+              </w:rPr>
+              <w:t>-summary_p(String provname):Data;//</w:t>
+            </w:r>
+            <w:r>
+              <w:rPr>
+                <w:rFonts w:hint="eastAsia"/>
+                <w:color w:val="000000"/>
+                <w:sz w:val="18"/>
+                <w:lang w:val="zh-CN"/>
+              </w:rPr>
+              <w:t>省数据汇总</w:t>
+            </w:r>
+          </w:p>
+          <w:p>
+            <w:pPr>
+              <w:rPr>
+                <w:color w:val="000000"/>
+                <w:sz w:val="18"/>
+              </w:rPr>
+            </w:pPr>
+            <w:r>
+              <w:rPr>
+                <w:color w:val="000000"/>
+                <w:sz w:val="18"/>
+              </w:rPr>
+              <w:t>-selectDataByUser(String userid,String begintime,String endtime):Data;//</w:t>
+            </w:r>
+            <w:r>
+              <w:rPr>
+                <w:rFonts w:hint="eastAsia"/>
+                <w:color w:val="000000"/>
+                <w:sz w:val="18"/>
+                <w:lang w:val="zh-CN"/>
+              </w:rPr>
+              <w:t>获取监测点数据</w:t>
+            </w:r>
+          </w:p>
+          <w:p>
+            <w:pPr>
+              <w:rPr>
+                <w:color w:val="000000"/>
+                <w:sz w:val="18"/>
+              </w:rPr>
+            </w:pPr>
+            <w:r>
+              <w:rPr>
+                <w:color w:val="000000"/>
+                <w:sz w:val="18"/>
+              </w:rPr>
+              <w:t>-selectDataByCity(String cityname,String begintime,String endtime):Data;//</w:t>
+            </w:r>
+            <w:r>
+              <w:rPr>
+                <w:rFonts w:hint="eastAsia"/>
+                <w:color w:val="000000"/>
+                <w:sz w:val="18"/>
+                <w:lang w:val="zh-CN"/>
+              </w:rPr>
+              <w:t>获取市数据</w:t>
+            </w:r>
+          </w:p>
+          <w:p>
+            <w:pPr>
+              <w:rPr>
+                <w:color w:val="000000"/>
+                <w:sz w:val="18"/>
+              </w:rPr>
+            </w:pPr>
+            <w:r>
+              <w:rPr>
+                <w:color w:val="000000"/>
+                <w:sz w:val="18"/>
+              </w:rPr>
+              <w:t>-selectDataByProvince(String provname,String begintime,String endtime);//</w:t>
+            </w:r>
+            <w:r>
+              <w:rPr>
+                <w:rFonts w:hint="eastAsia"/>
+                <w:color w:val="000000"/>
+                <w:sz w:val="18"/>
+                <w:lang w:val="zh-CN"/>
+              </w:rPr>
+              <w:t>获取省数据</w:t>
+            </w:r>
+          </w:p>
+          <w:p>
+            <w:pPr>
+              <w:rPr>
+                <w:color w:val="000000"/>
+                <w:sz w:val="18"/>
+              </w:rPr>
+            </w:pPr>
+            <w:r>
+              <w:rPr>
+                <w:color w:val="000000"/>
+                <w:sz w:val="18"/>
+              </w:rPr>
+              <w:t>-exportByMon(String time);//</w:t>
+            </w:r>
+            <w:r>
+              <w:rPr>
+                <w:rFonts w:hint="eastAsia"/>
+                <w:color w:val="000000"/>
+                <w:sz w:val="18"/>
+                <w:lang w:val="zh-CN"/>
+              </w:rPr>
+              <w:t>监测点用户导出本期数据</w:t>
+            </w:r>
+          </w:p>
+          <w:p>
+            <w:pPr>
+              <w:rPr>
+                <w:color w:val="000000"/>
+                <w:sz w:val="18"/>
+              </w:rPr>
+            </w:pPr>
+            <w:r>
+              <w:rPr>
+                <w:color w:val="000000"/>
+                <w:sz w:val="18"/>
+              </w:rPr>
+              <w:t>-exportByCity(String time);//</w:t>
+            </w:r>
+            <w:r>
+              <w:rPr>
+                <w:rFonts w:hint="eastAsia"/>
+                <w:color w:val="000000"/>
+                <w:sz w:val="18"/>
+                <w:lang w:val="zh-CN"/>
+              </w:rPr>
+              <w:t>市用户导出数据</w:t>
+            </w:r>
+          </w:p>
+          <w:p>
+            <w:pPr>
+              <w:rPr>
+                <w:color w:val="000000"/>
+                <w:sz w:val="18"/>
+              </w:rPr>
+            </w:pPr>
+            <w:r>
+              <w:rPr>
+                <w:color w:val="000000"/>
+                <w:sz w:val="18"/>
+              </w:rPr>
+              <w:t>-exportByProv(String time);//</w:t>
+            </w:r>
+            <w:r>
+              <w:rPr>
+                <w:rFonts w:hint="eastAsia"/>
+                <w:color w:val="000000"/>
+                <w:sz w:val="18"/>
+                <w:lang w:val="zh-CN"/>
+              </w:rPr>
+              <w:t>省用户导出数据</w:t>
+            </w:r>
+          </w:p>
+          <w:p>
+            <w:pPr>
+              <w:rPr>
+                <w:color w:val="000000"/>
+                <w:sz w:val="18"/>
+              </w:rPr>
+            </w:pPr>
+            <w:r>
+              <w:rPr>
+                <w:color w:val="000000"/>
+                <w:sz w:val="18"/>
+              </w:rPr>
+              <w:t>-search_p(String key);//</w:t>
+            </w:r>
+            <w:r>
+              <w:rPr>
+                <w:rFonts w:hint="eastAsia"/>
+                <w:color w:val="000000"/>
+                <w:sz w:val="18"/>
+                <w:lang w:val="zh-CN"/>
+              </w:rPr>
+              <w:t>省模糊搜索</w:t>
+            </w:r>
+            <w:r>
+              <w:rPr>
+                <w:rFonts w:hint="eastAsia"/>
+                <w:color w:val="000000"/>
+                <w:sz w:val="18"/>
+              </w:rPr>
+              <w:t>，</w:t>
+            </w:r>
+            <w:r>
+              <w:rPr>
+                <w:rFonts w:hint="eastAsia"/>
+                <w:color w:val="000000"/>
+                <w:sz w:val="18"/>
+                <w:lang w:val="zh-CN"/>
+              </w:rPr>
+              <w:t>对用户</w:t>
+            </w:r>
+            <w:r>
+              <w:rPr>
+                <w:color w:val="000000"/>
+                <w:sz w:val="18"/>
+              </w:rPr>
+              <w:t>ID</w:t>
+            </w:r>
+            <w:r>
+              <w:rPr>
+                <w:rFonts w:hint="eastAsia"/>
+                <w:color w:val="000000"/>
+                <w:sz w:val="18"/>
+              </w:rPr>
+              <w:t>，</w:t>
+            </w:r>
+            <w:r>
+              <w:rPr>
+                <w:rFonts w:hint="eastAsia"/>
+                <w:color w:val="000000"/>
+                <w:sz w:val="18"/>
+                <w:lang w:val="zh-CN"/>
+              </w:rPr>
+              <w:t>名称</w:t>
+            </w:r>
+            <w:r>
+              <w:rPr>
+                <w:rFonts w:hint="eastAsia"/>
+                <w:color w:val="000000"/>
+                <w:sz w:val="18"/>
+              </w:rPr>
+              <w:t>，</w:t>
+            </w:r>
+            <w:r>
+              <w:rPr>
+                <w:rFonts w:hint="eastAsia"/>
+                <w:color w:val="000000"/>
+                <w:sz w:val="18"/>
+                <w:lang w:val="zh-CN"/>
+              </w:rPr>
+              <w:t>表名</w:t>
+            </w:r>
+            <w:r>
+              <w:rPr>
+                <w:rFonts w:hint="eastAsia"/>
+                <w:color w:val="000000"/>
+                <w:sz w:val="18"/>
+              </w:rPr>
+              <w:t>，</w:t>
+            </w:r>
+            <w:r>
+              <w:rPr>
+                <w:rFonts w:hint="eastAsia"/>
+                <w:color w:val="000000"/>
+                <w:sz w:val="18"/>
+                <w:lang w:val="zh-CN"/>
+              </w:rPr>
+              <w:t>调查期匹配</w:t>
+            </w:r>
+          </w:p>
+          <w:p>
+            <w:pPr>
+              <w:rPr>
+                <w:color w:val="000000"/>
+                <w:sz w:val="18"/>
+              </w:rPr>
+            </w:pPr>
+            <w:r>
+              <w:rPr>
+                <w:color w:val="000000"/>
+                <w:sz w:val="18"/>
+              </w:rPr>
+              <w:t>-search_c(String key);//</w:t>
+            </w:r>
+            <w:r>
+              <w:rPr>
+                <w:rFonts w:hint="eastAsia"/>
+                <w:color w:val="000000"/>
+                <w:sz w:val="18"/>
+                <w:lang w:val="zh-CN"/>
+              </w:rPr>
+              <w:t>市模糊搜索</w:t>
+            </w:r>
+            <w:r>
+              <w:rPr>
+                <w:rFonts w:hint="eastAsia"/>
+                <w:color w:val="000000"/>
+                <w:sz w:val="18"/>
+              </w:rPr>
+              <w:t>，</w:t>
+            </w:r>
+            <w:r>
+              <w:rPr>
+                <w:rFonts w:hint="eastAsia"/>
+                <w:color w:val="000000"/>
+                <w:sz w:val="18"/>
+                <w:lang w:val="zh-CN"/>
+              </w:rPr>
+              <w:t>对用户</w:t>
+            </w:r>
+            <w:r>
+              <w:rPr>
+                <w:color w:val="000000"/>
+                <w:sz w:val="18"/>
+              </w:rPr>
+              <w:t>ID</w:t>
+            </w:r>
+            <w:r>
+              <w:rPr>
+                <w:rFonts w:hint="eastAsia"/>
+                <w:color w:val="000000"/>
+                <w:sz w:val="18"/>
+              </w:rPr>
+              <w:t>，</w:t>
+            </w:r>
+            <w:r>
+              <w:rPr>
+                <w:rFonts w:hint="eastAsia"/>
+                <w:color w:val="000000"/>
+                <w:sz w:val="18"/>
+                <w:lang w:val="zh-CN"/>
+              </w:rPr>
+              <w:t>名称</w:t>
+            </w:r>
+            <w:r>
+              <w:rPr>
+                <w:rFonts w:hint="eastAsia"/>
+                <w:color w:val="000000"/>
+                <w:sz w:val="18"/>
+              </w:rPr>
+              <w:t>，</w:t>
+            </w:r>
+            <w:r>
+              <w:rPr>
+                <w:rFonts w:hint="eastAsia"/>
+                <w:color w:val="000000"/>
+                <w:sz w:val="18"/>
+                <w:lang w:val="zh-CN"/>
+              </w:rPr>
+              <w:t>表名</w:t>
+            </w:r>
+            <w:r>
+              <w:rPr>
+                <w:rFonts w:hint="eastAsia"/>
+                <w:color w:val="000000"/>
+                <w:sz w:val="18"/>
+              </w:rPr>
+              <w:t>，</w:t>
+            </w:r>
+            <w:r>
+              <w:rPr>
+                <w:rFonts w:hint="eastAsia"/>
+                <w:color w:val="000000"/>
+                <w:sz w:val="18"/>
+                <w:lang w:val="zh-CN"/>
+              </w:rPr>
+              <w:t>调查期匹配</w:t>
+            </w:r>
+          </w:p>
+          <w:p>
+            <w:pPr>
+              <w:rPr>
+                <w:color w:val="000000"/>
+                <w:sz w:val="18"/>
+              </w:rPr>
+            </w:pPr>
+            <w:r>
+              <w:rPr>
+                <w:color w:val="000000"/>
+                <w:sz w:val="18"/>
+              </w:rPr>
+              <w:t>-search_m(String key);//</w:t>
+            </w:r>
+            <w:r>
+              <w:rPr>
+                <w:rFonts w:hint="eastAsia"/>
+                <w:color w:val="000000"/>
+                <w:sz w:val="18"/>
+                <w:lang w:val="zh-CN"/>
+              </w:rPr>
+              <w:t>监测点模糊搜索</w:t>
+            </w:r>
+            <w:r>
+              <w:rPr>
+                <w:rFonts w:hint="eastAsia"/>
+                <w:color w:val="000000"/>
+                <w:sz w:val="18"/>
+              </w:rPr>
+              <w:t>，</w:t>
+            </w:r>
+            <w:r>
+              <w:rPr>
+                <w:rFonts w:hint="eastAsia"/>
+                <w:color w:val="000000"/>
+                <w:sz w:val="18"/>
+                <w:lang w:val="zh-CN"/>
+              </w:rPr>
+              <w:t>对用户</w:t>
+            </w:r>
+            <w:r>
+              <w:rPr>
+                <w:color w:val="000000"/>
+                <w:sz w:val="18"/>
+              </w:rPr>
+              <w:t>ID</w:t>
+            </w:r>
+            <w:r>
+              <w:rPr>
+                <w:rFonts w:hint="eastAsia"/>
+                <w:color w:val="000000"/>
+                <w:sz w:val="18"/>
+              </w:rPr>
+              <w:t>，</w:t>
+            </w:r>
+            <w:r>
+              <w:rPr>
+                <w:rFonts w:hint="eastAsia"/>
+                <w:color w:val="000000"/>
+                <w:sz w:val="18"/>
+                <w:lang w:val="zh-CN"/>
+              </w:rPr>
+              <w:t>名称</w:t>
+            </w:r>
+            <w:r>
+              <w:rPr>
+                <w:rFonts w:hint="eastAsia"/>
+                <w:color w:val="000000"/>
+                <w:sz w:val="18"/>
+              </w:rPr>
+              <w:t>，</w:t>
+            </w:r>
+            <w:r>
+              <w:rPr>
+                <w:rFonts w:hint="eastAsia"/>
+                <w:color w:val="000000"/>
+                <w:sz w:val="18"/>
+                <w:lang w:val="zh-CN"/>
+              </w:rPr>
+              <w:t>表名</w:t>
+            </w:r>
+            <w:r>
+              <w:rPr>
+                <w:rFonts w:hint="eastAsia"/>
+                <w:color w:val="000000"/>
+                <w:sz w:val="18"/>
+              </w:rPr>
+              <w:t>，</w:t>
+            </w:r>
+            <w:r>
+              <w:rPr>
+                <w:rFonts w:hint="eastAsia"/>
+                <w:color w:val="000000"/>
+                <w:sz w:val="18"/>
+                <w:lang w:val="zh-CN"/>
+              </w:rPr>
+              <w:t>调查期匹配</w:t>
+            </w:r>
+          </w:p>
+          <w:p>
+            <w:pPr>
+              <w:rPr>
+                <w:color w:val="000000"/>
+                <w:sz w:val="18"/>
+              </w:rPr>
+            </w:pPr>
+            <w:r>
+              <w:rPr>
+                <w:color w:val="000000"/>
+                <w:sz w:val="18"/>
+              </w:rPr>
+              <w:t>-comparative_analysis(String username1,String username2,String time);//</w:t>
+            </w:r>
+            <w:r>
+              <w:rPr>
+                <w:rFonts w:hint="eastAsia"/>
+                <w:color w:val="000000"/>
+                <w:sz w:val="18"/>
+                <w:lang w:val="zh-CN"/>
+              </w:rPr>
+              <w:t>两个监测点对比分析</w:t>
+            </w:r>
+          </w:p>
+          <w:p>
+            <w:pPr>
+              <w:rPr>
+                <w:color w:val="000000"/>
+                <w:sz w:val="18"/>
+              </w:rPr>
+            </w:pPr>
+            <w:r>
+              <w:rPr>
+                <w:color w:val="000000"/>
+                <w:sz w:val="18"/>
+              </w:rPr>
+              <w:t>-trend_analysis(String username,String begintime,String endtime);//</w:t>
+            </w:r>
+            <w:r>
+              <w:rPr>
+                <w:rFonts w:hint="eastAsia"/>
+                <w:color w:val="000000"/>
+                <w:sz w:val="18"/>
+                <w:lang w:val="zh-CN"/>
+              </w:rPr>
+              <w:t>趋势分析</w:t>
+            </w:r>
+          </w:p>
+          <w:p>
+            <w:pPr>
+              <w:rPr>
+                <w:color w:val="000000"/>
+                <w:sz w:val="18"/>
+              </w:rPr>
+            </w:pPr>
+            <w:r>
+              <w:rPr>
+                <w:color w:val="000000"/>
+                <w:sz w:val="18"/>
+                <w:lang w:val="zh-CN"/>
+              </w:rPr>
+              <w:t>-checkRight(String username);</w:t>
+            </w:r>
+            <w:r>
+              <w:rPr>
+                <w:rFonts w:hint="eastAsia"/>
+                <w:color w:val="000000"/>
+                <w:sz w:val="18"/>
+                <w:lang w:val="zh-CN"/>
+              </w:rPr>
+              <w:t>验证用户权限</w:t>
             </w:r>
           </w:p>
         </w:tc>
@@ -11253,8 +12239,8 @@
         </w:tblPrEx>
         <w:tc>
           <w:tcPr>
-            <w:tcW w:w="405" w:type="pct"/>
-            <w:vMerge w:val="restart"/>
+            <w:tcW w:w="776" w:type="dxa"/>
+            <w:vMerge w:val="continue"/>
           </w:tcPr>
           <w:p>
             <w:pPr>
@@ -11267,96 +12253,45 @@
               </w:rPr>
             </w:pPr>
           </w:p>
-          <w:p>
-            <w:pPr>
-              <w:jc w:val="center"/>
-              <w:rPr>
-                <w:b/>
-                <w:bCs/>
-                <w:color w:val="000000"/>
-                <w:sz w:val="18"/>
-              </w:rPr>
-            </w:pPr>
-          </w:p>
-          <w:p>
-            <w:pPr>
-              <w:rPr>
-                <w:b/>
-                <w:bCs/>
-                <w:color w:val="000000"/>
-                <w:sz w:val="18"/>
-              </w:rPr>
-            </w:pPr>
-          </w:p>
-          <w:p>
-            <w:pPr>
-              <w:jc w:val="center"/>
-              <w:rPr>
-                <w:b/>
-                <w:bCs/>
-                <w:color w:val="000000"/>
-                <w:sz w:val="18"/>
-              </w:rPr>
-            </w:pPr>
-          </w:p>
-          <w:p>
-            <w:pPr>
-              <w:jc w:val="center"/>
-              <w:rPr>
-                <w:b/>
-                <w:bCs/>
-                <w:color w:val="000000"/>
-                <w:sz w:val="18"/>
-              </w:rPr>
-            </w:pPr>
-            <w:r>
-              <w:rPr>
-                <w:b/>
-                <w:bCs/>
-                <w:color w:val="000000"/>
-                <w:sz w:val="18"/>
-              </w:rPr>
-              <w:t>Service</w:t>
-            </w:r>
-          </w:p>
-        </w:tc>
-        <w:tc>
-          <w:tcPr>
-            <w:tcW w:w="1054" w:type="pct"/>
-          </w:tcPr>
-          <w:p>
-            <w:pPr>
-              <w:rPr>
-                <w:b/>
-                <w:bCs/>
-                <w:color w:val="000000"/>
-                <w:sz w:val="18"/>
-              </w:rPr>
-            </w:pPr>
-            <w:r>
-              <w:rPr>
-                <w:rFonts w:hint="eastAsia"/>
-                <w:b/>
-                <w:bCs/>
-                <w:color w:val="000000"/>
-                <w:sz w:val="18"/>
-              </w:rPr>
-              <w:t>1.</w:t>
-            </w:r>
-            <w:r>
-              <w:rPr>
-                <w:b/>
-                <w:bCs/>
-                <w:color w:val="000000"/>
-                <w:sz w:val="18"/>
-              </w:rPr>
-              <w:t>DataManage</w:t>
-            </w:r>
-          </w:p>
-        </w:tc>
-        <w:tc>
-          <w:tcPr>
-            <w:tcW w:w="593" w:type="pct"/>
+        </w:tc>
+        <w:tc>
+          <w:tcPr>
+            <w:tcW w:w="2019" w:type="dxa"/>
+          </w:tcPr>
+          <w:p>
+            <w:pPr>
+              <w:rPr>
+                <w:b/>
+                <w:bCs/>
+                <w:color w:val="000000"/>
+                <w:sz w:val="18"/>
+              </w:rPr>
+            </w:pPr>
+            <w:r>
+              <w:rPr>
+                <w:rFonts w:hint="eastAsia"/>
+                <w:b/>
+                <w:bCs/>
+                <w:color w:val="000000"/>
+                <w:sz w:val="18"/>
+              </w:rPr>
+              <w:t>2．</w:t>
+            </w:r>
+            <w:r>
+              <w:rPr>
+                <w:rFonts w:hint="default"/>
+                <w:b/>
+                <w:bCs/>
+                <w:color w:val="000000"/>
+                <w:sz w:val="18"/>
+              </w:rPr>
+              <w:t>UserManage</w:t>
+            </w:r>
+          </w:p>
+        </w:tc>
+        <w:tc>
+          <w:tcPr>
+            <w:tcW w:w="1136" w:type="dxa"/>
           </w:tcPr>
           <w:p>
             <w:pPr>
@@ -11381,708 +12316,312 @@
                 <w:color w:val="000000"/>
                 <w:sz w:val="18"/>
               </w:rPr>
-              <w:t>报表数据的业务逻辑</w:t>
-            </w:r>
-          </w:p>
-        </w:tc>
-        <w:tc>
-          <w:tcPr>
-            <w:tcW w:w="354" w:type="pct"/>
-          </w:tcPr>
-          <w:p>
-            <w:pPr>
-              <w:rPr>
-                <w:bCs/>
-                <w:color w:val="000000"/>
-                <w:sz w:val="18"/>
-              </w:rPr>
-            </w:pPr>
-          </w:p>
-        </w:tc>
-        <w:tc>
-          <w:tcPr>
-            <w:tcW w:w="2591" w:type="pct"/>
-          </w:tcPr>
-          <w:p>
-            <w:pPr>
-              <w:rPr>
-                <w:color w:val="000000"/>
-                <w:sz w:val="18"/>
-              </w:rPr>
-            </w:pPr>
-            <w:r>
-              <w:rPr>
-                <w:color w:val="000000"/>
-                <w:sz w:val="18"/>
-              </w:rPr>
-              <w:t>+saveData(Data data):int;//</w:t>
-            </w:r>
-            <w:r>
-              <w:rPr>
-                <w:rFonts w:hint="eastAsia"/>
-                <w:color w:val="000000"/>
-                <w:sz w:val="18"/>
-                <w:lang w:val="zh-CN"/>
-              </w:rPr>
-              <w:t>保存已填写数据</w:t>
-            </w:r>
-          </w:p>
-          <w:p>
-            <w:pPr>
-              <w:rPr>
-                <w:color w:val="000000"/>
-                <w:sz w:val="18"/>
-              </w:rPr>
-            </w:pPr>
-            <w:r>
-              <w:rPr>
-                <w:color w:val="000000"/>
-                <w:sz w:val="18"/>
-              </w:rPr>
-              <w:t>+report_c(String username):int;//</w:t>
-            </w:r>
-            <w:r>
-              <w:rPr>
-                <w:rFonts w:hint="eastAsia"/>
-                <w:color w:val="000000"/>
-                <w:sz w:val="18"/>
-                <w:lang w:val="zh-CN"/>
-              </w:rPr>
-              <w:t>监测点上报给市级</w:t>
-            </w:r>
-          </w:p>
-          <w:p>
-            <w:pPr>
-              <w:rPr>
-                <w:color w:val="000000"/>
-                <w:sz w:val="18"/>
-              </w:rPr>
-            </w:pPr>
-            <w:r>
-              <w:rPr>
-                <w:color w:val="000000"/>
-                <w:sz w:val="18"/>
-              </w:rPr>
-              <w:t>+report_p(String username):int;//</w:t>
-            </w:r>
-            <w:r>
-              <w:rPr>
-                <w:rFonts w:hint="eastAsia"/>
-                <w:color w:val="000000"/>
-                <w:sz w:val="18"/>
-                <w:lang w:val="zh-CN"/>
-              </w:rPr>
-              <w:t>市级将监测点数据上报给省级</w:t>
-            </w:r>
-          </w:p>
-          <w:p>
-            <w:pPr>
-              <w:rPr>
-                <w:color w:val="000000"/>
-                <w:sz w:val="18"/>
-              </w:rPr>
-            </w:pPr>
-            <w:r>
-              <w:rPr>
-                <w:color w:val="000000"/>
-                <w:sz w:val="18"/>
-              </w:rPr>
-              <w:t>+pass_p(String username):int;//</w:t>
-            </w:r>
-            <w:r>
-              <w:rPr>
-                <w:rFonts w:hint="eastAsia"/>
-                <w:color w:val="000000"/>
-                <w:sz w:val="18"/>
-                <w:lang w:val="zh-CN"/>
-              </w:rPr>
-              <w:t>省级通过监测点数据审批</w:t>
-            </w:r>
-          </w:p>
-          <w:p>
-            <w:pPr>
-              <w:rPr>
-                <w:color w:val="000000"/>
-                <w:sz w:val="18"/>
-              </w:rPr>
-            </w:pPr>
-            <w:r>
-              <w:rPr>
-                <w:color w:val="000000"/>
-                <w:sz w:val="18"/>
-              </w:rPr>
-              <w:t>+back(String username):int;//</w:t>
-            </w:r>
-            <w:r>
-              <w:rPr>
-                <w:rFonts w:hint="eastAsia"/>
-                <w:color w:val="000000"/>
-                <w:sz w:val="18"/>
-                <w:lang w:val="zh-CN"/>
-              </w:rPr>
-              <w:t>数据退回</w:t>
-            </w:r>
-          </w:p>
-          <w:p>
-            <w:pPr>
-              <w:rPr>
-                <w:color w:val="000000"/>
-                <w:sz w:val="18"/>
-              </w:rPr>
-            </w:pPr>
-            <w:r>
-              <w:rPr>
-                <w:color w:val="000000"/>
-                <w:sz w:val="18"/>
-              </w:rPr>
-              <w:t>-summary_c(String cityname):Data;//</w:t>
-            </w:r>
-            <w:r>
-              <w:rPr>
-                <w:rFonts w:hint="eastAsia"/>
-                <w:color w:val="000000"/>
-                <w:sz w:val="18"/>
-                <w:lang w:val="zh-CN"/>
-              </w:rPr>
-              <w:t>市数据汇总</w:t>
-            </w:r>
-          </w:p>
-          <w:p>
-            <w:pPr>
-              <w:rPr>
-                <w:color w:val="000000"/>
-                <w:sz w:val="18"/>
-              </w:rPr>
-            </w:pPr>
-            <w:r>
-              <w:rPr>
-                <w:color w:val="000000"/>
-                <w:sz w:val="18"/>
-              </w:rPr>
-              <w:t>-summary_p(String provname):Data;//</w:t>
-            </w:r>
-            <w:r>
-              <w:rPr>
-                <w:rFonts w:hint="eastAsia"/>
-                <w:color w:val="000000"/>
-                <w:sz w:val="18"/>
-                <w:lang w:val="zh-CN"/>
-              </w:rPr>
-              <w:t>省数据汇总</w:t>
-            </w:r>
-          </w:p>
-          <w:p>
-            <w:pPr>
-              <w:rPr>
-                <w:color w:val="000000"/>
-                <w:sz w:val="18"/>
-              </w:rPr>
-            </w:pPr>
-            <w:r>
-              <w:rPr>
-                <w:color w:val="000000"/>
-                <w:sz w:val="18"/>
-              </w:rPr>
-              <w:t>-selectDataByUser(String userid,String begintime,String endtime):Data;//</w:t>
-            </w:r>
-            <w:r>
-              <w:rPr>
-                <w:rFonts w:hint="eastAsia"/>
-                <w:color w:val="000000"/>
-                <w:sz w:val="18"/>
-                <w:lang w:val="zh-CN"/>
-              </w:rPr>
-              <w:t>获取监测点数据</w:t>
-            </w:r>
-          </w:p>
-          <w:p>
-            <w:pPr>
-              <w:rPr>
-                <w:color w:val="000000"/>
-                <w:sz w:val="18"/>
-              </w:rPr>
-            </w:pPr>
-            <w:r>
-              <w:rPr>
-                <w:color w:val="000000"/>
-                <w:sz w:val="18"/>
-              </w:rPr>
-              <w:t>-selectDataByCity(String cityname,String begintime,String endtime):Data;//</w:t>
-            </w:r>
-            <w:r>
-              <w:rPr>
-                <w:rFonts w:hint="eastAsia"/>
-                <w:color w:val="000000"/>
-                <w:sz w:val="18"/>
-                <w:lang w:val="zh-CN"/>
-              </w:rPr>
-              <w:t>获取市数据</w:t>
-            </w:r>
-          </w:p>
-          <w:p>
-            <w:pPr>
-              <w:rPr>
-                <w:color w:val="000000"/>
-                <w:sz w:val="18"/>
-              </w:rPr>
-            </w:pPr>
-            <w:r>
-              <w:rPr>
-                <w:color w:val="000000"/>
-                <w:sz w:val="18"/>
-              </w:rPr>
-              <w:t>-selectDataByProvince(String provname,String begintime,String endtime);//</w:t>
-            </w:r>
-            <w:r>
-              <w:rPr>
-                <w:rFonts w:hint="eastAsia"/>
-                <w:color w:val="000000"/>
-                <w:sz w:val="18"/>
-                <w:lang w:val="zh-CN"/>
-              </w:rPr>
-              <w:t>获取省数据</w:t>
-            </w:r>
-          </w:p>
-          <w:p>
-            <w:pPr>
-              <w:rPr>
-                <w:color w:val="000000"/>
-                <w:sz w:val="18"/>
-              </w:rPr>
-            </w:pPr>
-            <w:r>
-              <w:rPr>
-                <w:color w:val="000000"/>
-                <w:sz w:val="18"/>
-              </w:rPr>
-              <w:t>-exportByMon(String time);//</w:t>
-            </w:r>
-            <w:r>
-              <w:rPr>
-                <w:rFonts w:hint="eastAsia"/>
-                <w:color w:val="000000"/>
-                <w:sz w:val="18"/>
-                <w:lang w:val="zh-CN"/>
-              </w:rPr>
-              <w:t>监测点用户导出本期数据</w:t>
-            </w:r>
-          </w:p>
-          <w:p>
-            <w:pPr>
-              <w:rPr>
-                <w:color w:val="000000"/>
-                <w:sz w:val="18"/>
-              </w:rPr>
-            </w:pPr>
-            <w:r>
-              <w:rPr>
-                <w:color w:val="000000"/>
-                <w:sz w:val="18"/>
-              </w:rPr>
-              <w:t>-exportByCity(String time);//</w:t>
-            </w:r>
-            <w:r>
-              <w:rPr>
-                <w:rFonts w:hint="eastAsia"/>
-                <w:color w:val="000000"/>
-                <w:sz w:val="18"/>
-                <w:lang w:val="zh-CN"/>
-              </w:rPr>
-              <w:t>市用户导出数据</w:t>
-            </w:r>
-          </w:p>
-          <w:p>
-            <w:pPr>
-              <w:rPr>
-                <w:color w:val="000000"/>
-                <w:sz w:val="18"/>
-              </w:rPr>
-            </w:pPr>
-            <w:r>
-              <w:rPr>
-                <w:color w:val="000000"/>
-                <w:sz w:val="18"/>
-              </w:rPr>
-              <w:t>-exportByProv(String time);//</w:t>
-            </w:r>
-            <w:r>
-              <w:rPr>
-                <w:rFonts w:hint="eastAsia"/>
-                <w:color w:val="000000"/>
-                <w:sz w:val="18"/>
-                <w:lang w:val="zh-CN"/>
-              </w:rPr>
-              <w:t>省用户导出数据</w:t>
-            </w:r>
-          </w:p>
-          <w:p>
-            <w:pPr>
-              <w:rPr>
-                <w:color w:val="000000"/>
-                <w:sz w:val="18"/>
-              </w:rPr>
-            </w:pPr>
-            <w:r>
-              <w:rPr>
-                <w:color w:val="000000"/>
-                <w:sz w:val="18"/>
-              </w:rPr>
-              <w:t>-search_p(String key);//</w:t>
-            </w:r>
-            <w:r>
-              <w:rPr>
-                <w:rFonts w:hint="eastAsia"/>
-                <w:color w:val="000000"/>
-                <w:sz w:val="18"/>
-                <w:lang w:val="zh-CN"/>
-              </w:rPr>
-              <w:t>省模糊搜索</w:t>
-            </w:r>
-            <w:r>
-              <w:rPr>
-                <w:rFonts w:hint="eastAsia"/>
-                <w:color w:val="000000"/>
-                <w:sz w:val="18"/>
-              </w:rPr>
-              <w:t>，</w:t>
-            </w:r>
-            <w:r>
-              <w:rPr>
-                <w:rFonts w:hint="eastAsia"/>
-                <w:color w:val="000000"/>
-                <w:sz w:val="18"/>
-                <w:lang w:val="zh-CN"/>
-              </w:rPr>
-              <w:t>对用户</w:t>
-            </w:r>
-            <w:r>
-              <w:rPr>
-                <w:color w:val="000000"/>
-                <w:sz w:val="18"/>
-              </w:rPr>
-              <w:t>ID</w:t>
-            </w:r>
-            <w:r>
-              <w:rPr>
-                <w:rFonts w:hint="eastAsia"/>
-                <w:color w:val="000000"/>
-                <w:sz w:val="18"/>
-              </w:rPr>
-              <w:t>，</w:t>
-            </w:r>
-            <w:r>
-              <w:rPr>
-                <w:rFonts w:hint="eastAsia"/>
-                <w:color w:val="000000"/>
-                <w:sz w:val="18"/>
-                <w:lang w:val="zh-CN"/>
-              </w:rPr>
-              <w:t>名称</w:t>
-            </w:r>
-            <w:r>
-              <w:rPr>
-                <w:rFonts w:hint="eastAsia"/>
-                <w:color w:val="000000"/>
-                <w:sz w:val="18"/>
-              </w:rPr>
-              <w:t>，</w:t>
-            </w:r>
-            <w:r>
-              <w:rPr>
-                <w:rFonts w:hint="eastAsia"/>
-                <w:color w:val="000000"/>
-                <w:sz w:val="18"/>
-                <w:lang w:val="zh-CN"/>
-              </w:rPr>
-              <w:t>表名</w:t>
-            </w:r>
-            <w:r>
-              <w:rPr>
-                <w:rFonts w:hint="eastAsia"/>
-                <w:color w:val="000000"/>
-                <w:sz w:val="18"/>
-              </w:rPr>
-              <w:t>，</w:t>
-            </w:r>
-            <w:r>
-              <w:rPr>
-                <w:rFonts w:hint="eastAsia"/>
-                <w:color w:val="000000"/>
-                <w:sz w:val="18"/>
-                <w:lang w:val="zh-CN"/>
-              </w:rPr>
-              <w:t>调查期匹配</w:t>
-            </w:r>
-          </w:p>
-          <w:p>
-            <w:pPr>
-              <w:rPr>
-                <w:color w:val="000000"/>
-                <w:sz w:val="18"/>
-              </w:rPr>
-            </w:pPr>
-            <w:r>
-              <w:rPr>
-                <w:color w:val="000000"/>
-                <w:sz w:val="18"/>
-              </w:rPr>
-              <w:t>-search_c(String key);//</w:t>
-            </w:r>
-            <w:r>
-              <w:rPr>
-                <w:rFonts w:hint="eastAsia"/>
-                <w:color w:val="000000"/>
-                <w:sz w:val="18"/>
-                <w:lang w:val="zh-CN"/>
-              </w:rPr>
-              <w:t>市模糊搜索</w:t>
-            </w:r>
-            <w:r>
-              <w:rPr>
-                <w:rFonts w:hint="eastAsia"/>
-                <w:color w:val="000000"/>
-                <w:sz w:val="18"/>
-              </w:rPr>
-              <w:t>，</w:t>
-            </w:r>
-            <w:r>
-              <w:rPr>
-                <w:rFonts w:hint="eastAsia"/>
-                <w:color w:val="000000"/>
-                <w:sz w:val="18"/>
-                <w:lang w:val="zh-CN"/>
-              </w:rPr>
-              <w:t>对用户</w:t>
-            </w:r>
-            <w:r>
-              <w:rPr>
-                <w:color w:val="000000"/>
-                <w:sz w:val="18"/>
-              </w:rPr>
-              <w:t>ID</w:t>
-            </w:r>
-            <w:r>
-              <w:rPr>
-                <w:rFonts w:hint="eastAsia"/>
-                <w:color w:val="000000"/>
-                <w:sz w:val="18"/>
-              </w:rPr>
-              <w:t>，</w:t>
-            </w:r>
-            <w:r>
-              <w:rPr>
-                <w:rFonts w:hint="eastAsia"/>
-                <w:color w:val="000000"/>
-                <w:sz w:val="18"/>
-                <w:lang w:val="zh-CN"/>
-              </w:rPr>
-              <w:t>名称</w:t>
-            </w:r>
-            <w:r>
-              <w:rPr>
-                <w:rFonts w:hint="eastAsia"/>
-                <w:color w:val="000000"/>
-                <w:sz w:val="18"/>
-              </w:rPr>
-              <w:t>，</w:t>
-            </w:r>
-            <w:r>
-              <w:rPr>
-                <w:rFonts w:hint="eastAsia"/>
-                <w:color w:val="000000"/>
-                <w:sz w:val="18"/>
-                <w:lang w:val="zh-CN"/>
-              </w:rPr>
-              <w:t>表名</w:t>
-            </w:r>
-            <w:r>
-              <w:rPr>
-                <w:rFonts w:hint="eastAsia"/>
-                <w:color w:val="000000"/>
-                <w:sz w:val="18"/>
-              </w:rPr>
-              <w:t>，</w:t>
-            </w:r>
-            <w:r>
-              <w:rPr>
-                <w:rFonts w:hint="eastAsia"/>
-                <w:color w:val="000000"/>
-                <w:sz w:val="18"/>
-                <w:lang w:val="zh-CN"/>
-              </w:rPr>
-              <w:t>调查期匹配</w:t>
-            </w:r>
-          </w:p>
-          <w:p>
-            <w:pPr>
-              <w:rPr>
-                <w:color w:val="000000"/>
-                <w:sz w:val="18"/>
-              </w:rPr>
-            </w:pPr>
-            <w:r>
-              <w:rPr>
-                <w:color w:val="000000"/>
-                <w:sz w:val="18"/>
-              </w:rPr>
-              <w:t>-search_m(String key);//</w:t>
-            </w:r>
-            <w:r>
-              <w:rPr>
-                <w:rFonts w:hint="eastAsia"/>
-                <w:color w:val="000000"/>
-                <w:sz w:val="18"/>
-                <w:lang w:val="zh-CN"/>
-              </w:rPr>
-              <w:t>监测点模糊搜索</w:t>
-            </w:r>
-            <w:r>
-              <w:rPr>
-                <w:rFonts w:hint="eastAsia"/>
-                <w:color w:val="000000"/>
-                <w:sz w:val="18"/>
-              </w:rPr>
-              <w:t>，</w:t>
-            </w:r>
-            <w:r>
-              <w:rPr>
-                <w:rFonts w:hint="eastAsia"/>
-                <w:color w:val="000000"/>
-                <w:sz w:val="18"/>
-                <w:lang w:val="zh-CN"/>
-              </w:rPr>
-              <w:t>对用户</w:t>
-            </w:r>
-            <w:r>
-              <w:rPr>
-                <w:color w:val="000000"/>
-                <w:sz w:val="18"/>
-              </w:rPr>
-              <w:t>ID</w:t>
-            </w:r>
-            <w:r>
-              <w:rPr>
-                <w:rFonts w:hint="eastAsia"/>
-                <w:color w:val="000000"/>
-                <w:sz w:val="18"/>
-              </w:rPr>
-              <w:t>，</w:t>
-            </w:r>
-            <w:r>
-              <w:rPr>
-                <w:rFonts w:hint="eastAsia"/>
-                <w:color w:val="000000"/>
-                <w:sz w:val="18"/>
-                <w:lang w:val="zh-CN"/>
-              </w:rPr>
-              <w:t>名称</w:t>
-            </w:r>
-            <w:r>
-              <w:rPr>
-                <w:rFonts w:hint="eastAsia"/>
-                <w:color w:val="000000"/>
-                <w:sz w:val="18"/>
-              </w:rPr>
-              <w:t>，</w:t>
-            </w:r>
-            <w:r>
-              <w:rPr>
-                <w:rFonts w:hint="eastAsia"/>
-                <w:color w:val="000000"/>
-                <w:sz w:val="18"/>
-                <w:lang w:val="zh-CN"/>
-              </w:rPr>
-              <w:t>表名</w:t>
-            </w:r>
-            <w:r>
-              <w:rPr>
-                <w:rFonts w:hint="eastAsia"/>
-                <w:color w:val="000000"/>
-                <w:sz w:val="18"/>
-              </w:rPr>
-              <w:t>，</w:t>
-            </w:r>
-            <w:r>
-              <w:rPr>
-                <w:rFonts w:hint="eastAsia"/>
-                <w:color w:val="000000"/>
-                <w:sz w:val="18"/>
-                <w:lang w:val="zh-CN"/>
-              </w:rPr>
-              <w:t>调查期匹配</w:t>
-            </w:r>
-          </w:p>
-          <w:p>
-            <w:pPr>
-              <w:rPr>
-                <w:color w:val="000000"/>
-                <w:sz w:val="18"/>
-              </w:rPr>
-            </w:pPr>
-            <w:r>
-              <w:rPr>
-                <w:color w:val="000000"/>
-                <w:sz w:val="18"/>
-              </w:rPr>
-              <w:t>-comparative_analysis(String username1,String username2,String time);//</w:t>
-            </w:r>
-            <w:r>
-              <w:rPr>
-                <w:rFonts w:hint="eastAsia"/>
-                <w:color w:val="000000"/>
-                <w:sz w:val="18"/>
-                <w:lang w:val="zh-CN"/>
-              </w:rPr>
-              <w:t>两个监测点对比分析</w:t>
-            </w:r>
-          </w:p>
-          <w:p>
-            <w:pPr>
-              <w:rPr>
-                <w:color w:val="000000"/>
-                <w:sz w:val="18"/>
-              </w:rPr>
-            </w:pPr>
-            <w:r>
-              <w:rPr>
-                <w:color w:val="000000"/>
-                <w:sz w:val="18"/>
-              </w:rPr>
-              <w:t>-trend_analysis(String username,String begintime,String endtime);//</w:t>
-            </w:r>
-            <w:r>
-              <w:rPr>
-                <w:rFonts w:hint="eastAsia"/>
-                <w:color w:val="000000"/>
-                <w:sz w:val="18"/>
-                <w:lang w:val="zh-CN"/>
-              </w:rPr>
-              <w:t>趋势分析</w:t>
-            </w:r>
-          </w:p>
-          <w:p>
-            <w:pPr>
-              <w:rPr>
-                <w:color w:val="000000"/>
-                <w:sz w:val="18"/>
-              </w:rPr>
-            </w:pPr>
-            <w:r>
-              <w:rPr>
-                <w:color w:val="000000"/>
-                <w:sz w:val="18"/>
-                <w:lang w:val="zh-CN"/>
-              </w:rPr>
-              <w:t>-checkRight(String username);</w:t>
-            </w:r>
-            <w:r>
-              <w:rPr>
-                <w:rFonts w:hint="eastAsia"/>
-                <w:color w:val="000000"/>
-                <w:sz w:val="18"/>
-                <w:lang w:val="zh-CN"/>
-              </w:rPr>
-              <w:t>验证用户权限</w:t>
+              <w:t>用户</w:t>
+            </w:r>
+            <w:r>
+              <w:rPr>
+                <w:rFonts w:hint="eastAsia"/>
+                <w:bCs/>
+                <w:color w:val="000000"/>
+                <w:sz w:val="18"/>
+              </w:rPr>
+              <w:t>及</w:t>
+            </w:r>
+            <w:r>
+              <w:rPr>
+                <w:bCs/>
+                <w:color w:val="000000"/>
+                <w:sz w:val="18"/>
+              </w:rPr>
+              <w:t>用户信息的</w:t>
+            </w:r>
+            <w:r>
+              <w:rPr>
+                <w:rFonts w:hint="eastAsia"/>
+                <w:bCs/>
+                <w:color w:val="000000"/>
+                <w:sz w:val="18"/>
+              </w:rPr>
+              <w:t>业务逻辑</w:t>
+            </w:r>
+          </w:p>
+        </w:tc>
+        <w:tc>
+          <w:tcPr>
+            <w:tcW w:w="678" w:type="dxa"/>
+          </w:tcPr>
+          <w:p>
+            <w:pPr>
+              <w:rPr>
+                <w:bCs/>
+                <w:color w:val="000000"/>
+                <w:sz w:val="18"/>
+              </w:rPr>
+            </w:pPr>
+          </w:p>
+        </w:tc>
+        <w:tc>
+          <w:tcPr>
+            <w:tcW w:w="4963" w:type="dxa"/>
+          </w:tcPr>
+          <w:p>
+            <w:pPr>
+              <w:rPr>
+                <w:color w:val="000000"/>
+                <w:sz w:val="18"/>
+              </w:rPr>
+            </w:pPr>
+            <w:r>
+              <w:rPr>
+                <w:color w:val="000000"/>
+                <w:sz w:val="18"/>
+              </w:rPr>
+              <w:t>+add_user(User u):int;//</w:t>
+            </w:r>
+            <w:r>
+              <w:rPr>
+                <w:rFonts w:hint="eastAsia"/>
+                <w:color w:val="000000"/>
+                <w:sz w:val="18"/>
+              </w:rPr>
+              <w:t>增加新用户</w:t>
+            </w:r>
+          </w:p>
+          <w:p>
+            <w:pPr>
+              <w:rPr>
+                <w:color w:val="000000"/>
+                <w:sz w:val="18"/>
+              </w:rPr>
+            </w:pPr>
+            <w:r>
+              <w:rPr>
+                <w:color w:val="000000"/>
+                <w:sz w:val="18"/>
+              </w:rPr>
+              <w:t>+remove_user(String id):int;//</w:t>
+            </w:r>
+            <w:r>
+              <w:rPr>
+                <w:rFonts w:hint="eastAsia"/>
+                <w:color w:val="000000"/>
+                <w:sz w:val="18"/>
+              </w:rPr>
+              <w:t>删除用户</w:t>
+            </w:r>
+          </w:p>
+          <w:p>
+            <w:pPr>
+              <w:rPr>
+                <w:color w:val="000000"/>
+                <w:sz w:val="18"/>
+              </w:rPr>
+            </w:pPr>
+            <w:r>
+              <w:rPr>
+                <w:color w:val="000000"/>
+                <w:sz w:val="18"/>
+              </w:rPr>
+              <w:t>+update_Moniuser(Moni_User u):int;//</w:t>
+            </w:r>
+            <w:r>
+              <w:rPr>
+                <w:rFonts w:hint="eastAsia"/>
+                <w:color w:val="000000"/>
+                <w:sz w:val="18"/>
+              </w:rPr>
+              <w:t>更新监测点用户信息</w:t>
+            </w:r>
+          </w:p>
+          <w:p>
+            <w:pPr>
+              <w:rPr>
+                <w:color w:val="000000"/>
+                <w:sz w:val="18"/>
+              </w:rPr>
+            </w:pPr>
+            <w:r>
+              <w:rPr>
+                <w:color w:val="000000"/>
+                <w:sz w:val="18"/>
+              </w:rPr>
+              <w:t>+update_Cityuser(City_User u):int;//</w:t>
+            </w:r>
+            <w:r>
+              <w:rPr>
+                <w:rFonts w:hint="eastAsia"/>
+                <w:color w:val="000000"/>
+                <w:sz w:val="18"/>
+              </w:rPr>
+              <w:t>更新市用户信息</w:t>
+            </w:r>
+          </w:p>
+          <w:p>
+            <w:pPr>
+              <w:rPr>
+                <w:color w:val="000000"/>
+                <w:sz w:val="18"/>
+              </w:rPr>
+            </w:pPr>
+            <w:r>
+              <w:rPr>
+                <w:color w:val="000000"/>
+                <w:sz w:val="18"/>
+              </w:rPr>
+              <w:t>+update_Provuser(Prov_User u):int;//</w:t>
+            </w:r>
+            <w:r>
+              <w:rPr>
+                <w:rFonts w:hint="eastAsia"/>
+                <w:color w:val="000000"/>
+                <w:sz w:val="18"/>
+              </w:rPr>
+              <w:t>更新省用户信息</w:t>
+            </w:r>
+          </w:p>
+          <w:p>
+            <w:pPr>
+              <w:rPr>
+                <w:color w:val="000000"/>
+                <w:sz w:val="18"/>
+              </w:rPr>
+            </w:pPr>
+            <w:r>
+              <w:rPr>
+                <w:color w:val="000000"/>
+                <w:sz w:val="18"/>
+              </w:rPr>
+              <w:t>+update_Systemuser(System_User u):int;//</w:t>
+            </w:r>
+            <w:r>
+              <w:rPr>
+                <w:rFonts w:hint="eastAsia"/>
+                <w:color w:val="000000"/>
+                <w:sz w:val="18"/>
+              </w:rPr>
+              <w:t>更新系统管理员用户信息</w:t>
+            </w:r>
+          </w:p>
+          <w:p>
+            <w:pPr>
+              <w:rPr>
+                <w:color w:val="000000"/>
+                <w:sz w:val="18"/>
+              </w:rPr>
+            </w:pPr>
+            <w:r>
+              <w:rPr>
+                <w:color w:val="000000"/>
+                <w:sz w:val="18"/>
+              </w:rPr>
+              <w:t>+update_pwd(String id):int;//</w:t>
+            </w:r>
+            <w:r>
+              <w:rPr>
+                <w:rFonts w:hint="eastAsia"/>
+                <w:color w:val="000000"/>
+                <w:sz w:val="18"/>
+              </w:rPr>
+              <w:t>修改密码</w:t>
+            </w:r>
+          </w:p>
+          <w:p>
+            <w:pPr>
+              <w:rPr>
+                <w:color w:val="000000"/>
+                <w:sz w:val="18"/>
+              </w:rPr>
+            </w:pPr>
+            <w:r>
+              <w:rPr>
+                <w:color w:val="000000"/>
+                <w:sz w:val="18"/>
+              </w:rPr>
+              <w:t>+get_user_by_id(String id):User;//</w:t>
+            </w:r>
+            <w:r>
+              <w:rPr>
+                <w:rFonts w:hint="eastAsia"/>
+                <w:color w:val="000000"/>
+                <w:sz w:val="18"/>
+              </w:rPr>
+              <w:t>通过用户</w:t>
+            </w:r>
+            <w:r>
+              <w:rPr>
+                <w:color w:val="000000"/>
+                <w:sz w:val="18"/>
+              </w:rPr>
+              <w:t>id</w:t>
+            </w:r>
+            <w:r>
+              <w:rPr>
+                <w:rFonts w:hint="eastAsia"/>
+                <w:color w:val="000000"/>
+                <w:sz w:val="18"/>
+              </w:rPr>
+              <w:t>查询用户信息</w:t>
+            </w:r>
+          </w:p>
+          <w:p>
+            <w:pPr>
+              <w:rPr>
+                <w:color w:val="000000"/>
+                <w:sz w:val="18"/>
+              </w:rPr>
+            </w:pPr>
+            <w:r>
+              <w:rPr>
+                <w:color w:val="000000"/>
+                <w:sz w:val="18"/>
+              </w:rPr>
+              <w:t>+get_user_by_name(String name):User;//</w:t>
+            </w:r>
+            <w:r>
+              <w:rPr>
+                <w:rFonts w:hint="eastAsia"/>
+                <w:color w:val="000000"/>
+                <w:sz w:val="18"/>
+              </w:rPr>
+              <w:t>通过用户名查询用户信息</w:t>
+            </w:r>
+          </w:p>
+          <w:p>
+            <w:pPr>
+              <w:rPr>
+                <w:color w:val="000000"/>
+                <w:sz w:val="18"/>
+              </w:rPr>
+            </w:pPr>
+            <w:r>
+              <w:rPr>
+                <w:color w:val="000000"/>
+                <w:sz w:val="18"/>
+              </w:rPr>
+              <w:t>+check_by_id(String id):int;//</w:t>
+            </w:r>
+            <w:r>
+              <w:rPr>
+                <w:rFonts w:hint="eastAsia"/>
+                <w:color w:val="000000"/>
+                <w:sz w:val="18"/>
+              </w:rPr>
+              <w:t>通过用户</w:t>
+            </w:r>
+            <w:r>
+              <w:rPr>
+                <w:color w:val="000000"/>
+                <w:sz w:val="18"/>
+              </w:rPr>
+              <w:t>id</w:t>
+            </w:r>
+            <w:r>
+              <w:rPr>
+                <w:rFonts w:hint="eastAsia"/>
+                <w:color w:val="000000"/>
+                <w:sz w:val="18"/>
+              </w:rPr>
+              <w:t>查询用户权限</w:t>
             </w:r>
           </w:p>
         </w:tc>
@@ -12100,7 +12639,7 @@
         </w:tblPrEx>
         <w:tc>
           <w:tcPr>
-            <w:tcW w:w="405" w:type="pct"/>
+            <w:tcW w:w="776" w:type="dxa"/>
             <w:vMerge w:val="continue"/>
           </w:tcPr>
           <w:p>
@@ -12117,42 +12656,41 @@
         </w:tc>
         <w:tc>
           <w:tcPr>
-            <w:tcW w:w="1054" w:type="pct"/>
-          </w:tcPr>
-          <w:p>
-            <w:pPr>
-              <w:rPr>
-                <w:b/>
-                <w:bCs/>
-                <w:color w:val="000000"/>
-                <w:sz w:val="18"/>
-              </w:rPr>
-            </w:pPr>
-            <w:r>
-              <w:rPr>
-                <w:rFonts w:hint="eastAsia"/>
-                <w:b/>
-                <w:bCs/>
-                <w:color w:val="000000"/>
-                <w:sz w:val="18"/>
-              </w:rPr>
-              <w:t>2．</w:t>
-            </w:r>
-            <w:r>
-              <w:rPr>
-                <w:rFonts w:hint="default"/>
-                <w:b/>
-                <w:bCs/>
-                <w:color w:val="000000"/>
-                <w:sz w:val="18"/>
-              </w:rPr>
-              <w:t>UserManage</w:t>
-            </w:r>
-          </w:p>
-        </w:tc>
-        <w:tc>
-          <w:tcPr>
-            <w:tcW w:w="593" w:type="pct"/>
+            <w:tcW w:w="2019" w:type="dxa"/>
+          </w:tcPr>
+          <w:p>
+            <w:pPr>
+              <w:rPr>
+                <w:b/>
+                <w:bCs/>
+                <w:color w:val="000000"/>
+                <w:sz w:val="18"/>
+              </w:rPr>
+            </w:pPr>
+            <w:r>
+              <w:rPr>
+                <w:rFonts w:hint="eastAsia"/>
+                <w:b/>
+                <w:bCs/>
+                <w:color w:val="000000"/>
+                <w:sz w:val="18"/>
+              </w:rPr>
+              <w:t>3.</w:t>
+            </w:r>
+            <w:r>
+              <w:rPr>
+                <w:b/>
+                <w:bCs/>
+                <w:color w:val="000000"/>
+                <w:sz w:val="18"/>
+              </w:rPr>
+              <w:t>NotificationManage</w:t>
+            </w:r>
+          </w:p>
+        </w:tc>
+        <w:tc>
+          <w:tcPr>
+            <w:tcW w:w="1136" w:type="dxa"/>
           </w:tcPr>
           <w:p>
             <w:pPr>
@@ -12177,312 +12715,95 @@
                 <w:color w:val="000000"/>
                 <w:sz w:val="18"/>
               </w:rPr>
-              <w:t>用户</w:t>
-            </w:r>
-            <w:r>
-              <w:rPr>
-                <w:rFonts w:hint="eastAsia"/>
-                <w:bCs/>
-                <w:color w:val="000000"/>
-                <w:sz w:val="18"/>
-              </w:rPr>
-              <w:t>及</w:t>
-            </w:r>
-            <w:r>
-              <w:rPr>
-                <w:bCs/>
-                <w:color w:val="000000"/>
-                <w:sz w:val="18"/>
-              </w:rPr>
-              <w:t>用户信息的</w:t>
-            </w:r>
-            <w:r>
-              <w:rPr>
-                <w:rFonts w:hint="eastAsia"/>
-                <w:bCs/>
-                <w:color w:val="000000"/>
-                <w:sz w:val="18"/>
-              </w:rPr>
-              <w:t>业务逻辑</w:t>
-            </w:r>
-          </w:p>
-        </w:tc>
-        <w:tc>
-          <w:tcPr>
-            <w:tcW w:w="354" w:type="pct"/>
-          </w:tcPr>
-          <w:p>
-            <w:pPr>
-              <w:rPr>
-                <w:bCs/>
-                <w:color w:val="000000"/>
-                <w:sz w:val="18"/>
-              </w:rPr>
-            </w:pPr>
-          </w:p>
-        </w:tc>
-        <w:tc>
-          <w:tcPr>
-            <w:tcW w:w="2591" w:type="pct"/>
-          </w:tcPr>
-          <w:p>
-            <w:pPr>
-              <w:rPr>
-                <w:color w:val="000000"/>
-                <w:sz w:val="18"/>
-              </w:rPr>
-            </w:pPr>
-            <w:r>
-              <w:rPr>
-                <w:color w:val="000000"/>
-                <w:sz w:val="18"/>
-              </w:rPr>
-              <w:t>+add_user(User u):int;//</w:t>
-            </w:r>
-            <w:r>
-              <w:rPr>
-                <w:rFonts w:hint="eastAsia"/>
-                <w:color w:val="000000"/>
-                <w:sz w:val="18"/>
-              </w:rPr>
-              <w:t>增加新用户</w:t>
-            </w:r>
-          </w:p>
-          <w:p>
-            <w:pPr>
-              <w:rPr>
-                <w:color w:val="000000"/>
-                <w:sz w:val="18"/>
-              </w:rPr>
-            </w:pPr>
-            <w:r>
-              <w:rPr>
-                <w:color w:val="000000"/>
-                <w:sz w:val="18"/>
-              </w:rPr>
-              <w:t>+remove_user(String id):int;//</w:t>
-            </w:r>
-            <w:r>
-              <w:rPr>
-                <w:rFonts w:hint="eastAsia"/>
-                <w:color w:val="000000"/>
-                <w:sz w:val="18"/>
-              </w:rPr>
-              <w:t>删除用户</w:t>
-            </w:r>
-          </w:p>
-          <w:p>
-            <w:pPr>
-              <w:rPr>
-                <w:color w:val="000000"/>
-                <w:sz w:val="18"/>
-              </w:rPr>
-            </w:pPr>
-            <w:r>
-              <w:rPr>
-                <w:color w:val="000000"/>
-                <w:sz w:val="18"/>
-              </w:rPr>
-              <w:t>+update_Moniuser(Moni_User u):int;//</w:t>
-            </w:r>
-            <w:r>
-              <w:rPr>
-                <w:rFonts w:hint="eastAsia"/>
-                <w:color w:val="000000"/>
-                <w:sz w:val="18"/>
-              </w:rPr>
-              <w:t>更新监测点用户信息</w:t>
-            </w:r>
-          </w:p>
-          <w:p>
-            <w:pPr>
-              <w:rPr>
-                <w:color w:val="000000"/>
-                <w:sz w:val="18"/>
-              </w:rPr>
-            </w:pPr>
-            <w:r>
-              <w:rPr>
-                <w:color w:val="000000"/>
-                <w:sz w:val="18"/>
-              </w:rPr>
-              <w:t>+update_Cityuser(City_User u):int;//</w:t>
-            </w:r>
-            <w:r>
-              <w:rPr>
-                <w:rFonts w:hint="eastAsia"/>
-                <w:color w:val="000000"/>
-                <w:sz w:val="18"/>
-              </w:rPr>
-              <w:t>更新市用户信息</w:t>
-            </w:r>
-          </w:p>
-          <w:p>
-            <w:pPr>
-              <w:rPr>
-                <w:color w:val="000000"/>
-                <w:sz w:val="18"/>
-              </w:rPr>
-            </w:pPr>
-            <w:r>
-              <w:rPr>
-                <w:color w:val="000000"/>
-                <w:sz w:val="18"/>
-              </w:rPr>
-              <w:t>+update_Provuser(Prov_User u):int;//</w:t>
-            </w:r>
-            <w:r>
-              <w:rPr>
-                <w:rFonts w:hint="eastAsia"/>
-                <w:color w:val="000000"/>
-                <w:sz w:val="18"/>
-              </w:rPr>
-              <w:t>更新省用户信息</w:t>
-            </w:r>
-          </w:p>
-          <w:p>
-            <w:pPr>
-              <w:rPr>
-                <w:color w:val="000000"/>
-                <w:sz w:val="18"/>
-              </w:rPr>
-            </w:pPr>
-            <w:r>
-              <w:rPr>
-                <w:color w:val="000000"/>
-                <w:sz w:val="18"/>
-              </w:rPr>
-              <w:t>+update_Systemuser(System_User u):int;//</w:t>
-            </w:r>
-            <w:r>
-              <w:rPr>
-                <w:rFonts w:hint="eastAsia"/>
-                <w:color w:val="000000"/>
-                <w:sz w:val="18"/>
-              </w:rPr>
-              <w:t>更新系统管理员用户信息</w:t>
-            </w:r>
-          </w:p>
-          <w:p>
-            <w:pPr>
-              <w:rPr>
-                <w:color w:val="000000"/>
-                <w:sz w:val="18"/>
-              </w:rPr>
-            </w:pPr>
-            <w:r>
-              <w:rPr>
-                <w:color w:val="000000"/>
-                <w:sz w:val="18"/>
-              </w:rPr>
-              <w:t>+update_pwd(String id):int;//</w:t>
-            </w:r>
-            <w:r>
-              <w:rPr>
-                <w:rFonts w:hint="eastAsia"/>
-                <w:color w:val="000000"/>
-                <w:sz w:val="18"/>
-              </w:rPr>
-              <w:t>修改密码</w:t>
-            </w:r>
-          </w:p>
-          <w:p>
-            <w:pPr>
-              <w:rPr>
-                <w:color w:val="000000"/>
-                <w:sz w:val="18"/>
-              </w:rPr>
-            </w:pPr>
-            <w:r>
-              <w:rPr>
-                <w:color w:val="000000"/>
-                <w:sz w:val="18"/>
-              </w:rPr>
-              <w:t>+get_user_by_id(String id):User;//</w:t>
-            </w:r>
-            <w:r>
-              <w:rPr>
-                <w:rFonts w:hint="eastAsia"/>
-                <w:color w:val="000000"/>
-                <w:sz w:val="18"/>
-              </w:rPr>
-              <w:t>通过用户</w:t>
-            </w:r>
-            <w:r>
-              <w:rPr>
-                <w:color w:val="000000"/>
-                <w:sz w:val="18"/>
-              </w:rPr>
-              <w:t>id</w:t>
-            </w:r>
-            <w:r>
-              <w:rPr>
-                <w:rFonts w:hint="eastAsia"/>
-                <w:color w:val="000000"/>
-                <w:sz w:val="18"/>
-              </w:rPr>
-              <w:t>查询用户信息</w:t>
-            </w:r>
-          </w:p>
-          <w:p>
-            <w:pPr>
-              <w:rPr>
-                <w:color w:val="000000"/>
-                <w:sz w:val="18"/>
-              </w:rPr>
-            </w:pPr>
-            <w:r>
-              <w:rPr>
-                <w:color w:val="000000"/>
-                <w:sz w:val="18"/>
-              </w:rPr>
-              <w:t>+get_user_by_name(String name):User;//</w:t>
-            </w:r>
-            <w:r>
-              <w:rPr>
-                <w:rFonts w:hint="eastAsia"/>
-                <w:color w:val="000000"/>
-                <w:sz w:val="18"/>
-              </w:rPr>
-              <w:t>通过用户名查询用户信息</w:t>
-            </w:r>
-          </w:p>
-          <w:p>
-            <w:pPr>
-              <w:rPr>
-                <w:color w:val="000000"/>
-                <w:sz w:val="18"/>
-              </w:rPr>
-            </w:pPr>
-            <w:r>
-              <w:rPr>
-                <w:color w:val="000000"/>
-                <w:sz w:val="18"/>
-              </w:rPr>
-              <w:t>+check_by_id(String id):int;//</w:t>
-            </w:r>
-            <w:r>
-              <w:rPr>
-                <w:rFonts w:hint="eastAsia"/>
-                <w:color w:val="000000"/>
-                <w:sz w:val="18"/>
-              </w:rPr>
-              <w:t>通过用户</w:t>
-            </w:r>
-            <w:r>
-              <w:rPr>
-                <w:color w:val="000000"/>
-                <w:sz w:val="18"/>
-              </w:rPr>
-              <w:t>id</w:t>
-            </w:r>
-            <w:r>
-              <w:rPr>
-                <w:rFonts w:hint="eastAsia"/>
-                <w:color w:val="000000"/>
-                <w:sz w:val="18"/>
-              </w:rPr>
-              <w:t>查询用户权限</w:t>
+              <w:t>通知的业务逻辑</w:t>
+            </w:r>
+          </w:p>
+        </w:tc>
+        <w:tc>
+          <w:tcPr>
+            <w:tcW w:w="678" w:type="dxa"/>
+          </w:tcPr>
+          <w:p>
+            <w:pPr>
+              <w:rPr>
+                <w:bCs/>
+                <w:color w:val="000000"/>
+                <w:sz w:val="18"/>
+              </w:rPr>
+            </w:pPr>
+          </w:p>
+        </w:tc>
+        <w:tc>
+          <w:tcPr>
+            <w:tcW w:w="4963" w:type="dxa"/>
+          </w:tcPr>
+          <w:p>
+            <w:pPr>
+              <w:rPr>
+                <w:color w:val="000000"/>
+                <w:sz w:val="18"/>
+              </w:rPr>
+            </w:pPr>
+            <w:r>
+              <w:rPr>
+                <w:color w:val="000000"/>
+                <w:sz w:val="18"/>
+              </w:rPr>
+              <w:t>+release(Announcement ann ):int;//</w:t>
+            </w:r>
+            <w:r>
+              <w:rPr>
+                <w:rFonts w:hint="eastAsia"/>
+                <w:color w:val="000000"/>
+                <w:sz w:val="18"/>
+              </w:rPr>
+              <w:t>发布通知</w:t>
+            </w:r>
+          </w:p>
+          <w:p>
+            <w:pPr>
+              <w:rPr>
+                <w:color w:val="000000"/>
+                <w:sz w:val="18"/>
+              </w:rPr>
+            </w:pPr>
+            <w:r>
+              <w:rPr>
+                <w:color w:val="000000"/>
+                <w:sz w:val="18"/>
+              </w:rPr>
+              <w:t>+delete(String ann_id);//</w:t>
+            </w:r>
+            <w:r>
+              <w:rPr>
+                <w:rFonts w:hint="eastAsia"/>
+                <w:color w:val="000000"/>
+                <w:sz w:val="18"/>
+              </w:rPr>
+              <w:t>删除通知</w:t>
+            </w:r>
+          </w:p>
+          <w:p>
+            <w:pPr>
+              <w:rPr>
+                <w:color w:val="000000"/>
+                <w:sz w:val="18"/>
+              </w:rPr>
+            </w:pPr>
+            <w:r>
+              <w:rPr>
+                <w:color w:val="000000"/>
+                <w:sz w:val="18"/>
+              </w:rPr>
+              <w:t>+sellectAll():List&lt;Announcement&gt;;//</w:t>
+            </w:r>
+            <w:r>
+              <w:rPr>
+                <w:rFonts w:hint="eastAsia"/>
+                <w:color w:val="000000"/>
+                <w:sz w:val="18"/>
+              </w:rPr>
+              <w:t>浏览通知</w:t>
             </w:r>
           </w:p>
         </w:tc>
@@ -12500,7 +12821,7 @@
         </w:tblPrEx>
         <w:tc>
           <w:tcPr>
-            <w:tcW w:w="405" w:type="pct"/>
+            <w:tcW w:w="776" w:type="dxa"/>
             <w:vMerge w:val="continue"/>
           </w:tcPr>
           <w:p>
@@ -12517,41 +12838,42 @@
         </w:tc>
         <w:tc>
           <w:tcPr>
-            <w:tcW w:w="1054" w:type="pct"/>
-          </w:tcPr>
-          <w:p>
-            <w:pPr>
-              <w:rPr>
-                <w:b/>
-                <w:bCs/>
-                <w:color w:val="000000"/>
-                <w:sz w:val="18"/>
-              </w:rPr>
-            </w:pPr>
-            <w:r>
-              <w:rPr>
-                <w:rFonts w:hint="eastAsia"/>
-                <w:b/>
-                <w:bCs/>
-                <w:color w:val="000000"/>
-                <w:sz w:val="18"/>
-              </w:rPr>
-              <w:t>3.</w:t>
-            </w:r>
-            <w:r>
-              <w:rPr>
-                <w:b/>
-                <w:bCs/>
-                <w:color w:val="000000"/>
-                <w:sz w:val="18"/>
-              </w:rPr>
-              <w:t>NotificationManage</w:t>
-            </w:r>
-          </w:p>
-        </w:tc>
-        <w:tc>
-          <w:tcPr>
-            <w:tcW w:w="593" w:type="pct"/>
+            <w:tcW w:w="2019" w:type="dxa"/>
+          </w:tcPr>
+          <w:p>
+            <w:pPr>
+              <w:rPr>
+                <w:b/>
+                <w:bCs/>
+                <w:color w:val="000000"/>
+                <w:sz w:val="18"/>
+              </w:rPr>
+            </w:pPr>
+            <w:r>
+              <w:rPr>
+                <w:rFonts w:hint="eastAsia"/>
+                <w:b/>
+                <w:bCs/>
+                <w:color w:val="000000"/>
+                <w:sz w:val="18"/>
+              </w:rPr>
+              <w:t>4．</w:t>
+            </w:r>
+            <w:r>
+              <w:rPr>
+                <w:rFonts w:hint="default"/>
+                <w:b/>
+                <w:bCs/>
+                <w:color w:val="000000"/>
+                <w:sz w:val="18"/>
+              </w:rPr>
+              <w:t>InspectPeriodManage</w:t>
+            </w:r>
+          </w:p>
+        </w:tc>
+        <w:tc>
+          <w:tcPr>
+            <w:tcW w:w="1136" w:type="dxa"/>
           </w:tcPr>
           <w:p>
             <w:pPr>
@@ -12576,95 +12898,72 @@
                 <w:color w:val="000000"/>
                 <w:sz w:val="18"/>
               </w:rPr>
-              <w:t>通知的业务逻辑</w:t>
-            </w:r>
-          </w:p>
-        </w:tc>
-        <w:tc>
-          <w:tcPr>
-            <w:tcW w:w="354" w:type="pct"/>
-          </w:tcPr>
-          <w:p>
-            <w:pPr>
-              <w:rPr>
-                <w:bCs/>
-                <w:color w:val="000000"/>
-                <w:sz w:val="18"/>
-              </w:rPr>
-            </w:pPr>
-          </w:p>
-        </w:tc>
-        <w:tc>
-          <w:tcPr>
-            <w:tcW w:w="2591" w:type="pct"/>
-          </w:tcPr>
-          <w:p>
-            <w:pPr>
-              <w:rPr>
-                <w:color w:val="000000"/>
-                <w:sz w:val="18"/>
-              </w:rPr>
-            </w:pPr>
-            <w:r>
-              <w:rPr>
-                <w:color w:val="000000"/>
-                <w:sz w:val="18"/>
-              </w:rPr>
-              <w:t>+release(Announcement ann ):int;//</w:t>
-            </w:r>
-            <w:r>
-              <w:rPr>
-                <w:rFonts w:hint="eastAsia"/>
-                <w:color w:val="000000"/>
-                <w:sz w:val="18"/>
-              </w:rPr>
-              <w:t>发布通知</w:t>
-            </w:r>
-          </w:p>
-          <w:p>
-            <w:pPr>
-              <w:rPr>
-                <w:color w:val="000000"/>
-                <w:sz w:val="18"/>
-              </w:rPr>
-            </w:pPr>
-            <w:r>
-              <w:rPr>
-                <w:color w:val="000000"/>
-                <w:sz w:val="18"/>
-              </w:rPr>
-              <w:t>+delete(String ann_id);//</w:t>
-            </w:r>
-            <w:r>
-              <w:rPr>
-                <w:rFonts w:hint="eastAsia"/>
-                <w:color w:val="000000"/>
-                <w:sz w:val="18"/>
-              </w:rPr>
-              <w:t>删除通知</w:t>
-            </w:r>
-          </w:p>
-          <w:p>
-            <w:pPr>
-              <w:rPr>
-                <w:color w:val="000000"/>
-                <w:sz w:val="18"/>
-              </w:rPr>
-            </w:pPr>
-            <w:r>
-              <w:rPr>
-                <w:color w:val="000000"/>
-                <w:sz w:val="18"/>
-              </w:rPr>
-              <w:t>+sellectAll():List&lt;Announcement&gt;;//</w:t>
-            </w:r>
-            <w:r>
-              <w:rPr>
-                <w:rFonts w:hint="eastAsia"/>
-                <w:color w:val="000000"/>
-                <w:sz w:val="18"/>
-              </w:rPr>
-              <w:t>浏览通知</w:t>
+              <w:t>调查期及上报时限的业务逻辑</w:t>
+            </w:r>
+          </w:p>
+        </w:tc>
+        <w:tc>
+          <w:tcPr>
+            <w:tcW w:w="678" w:type="dxa"/>
+          </w:tcPr>
+          <w:p>
+            <w:pPr>
+              <w:rPr>
+                <w:bCs/>
+                <w:color w:val="000000"/>
+                <w:sz w:val="18"/>
+              </w:rPr>
+            </w:pPr>
+          </w:p>
+        </w:tc>
+        <w:tc>
+          <w:tcPr>
+            <w:tcW w:w="4963" w:type="dxa"/>
+          </w:tcPr>
+          <w:p>
+            <w:pPr>
+              <w:rPr>
+                <w:color w:val="000000"/>
+                <w:sz w:val="18"/>
+              </w:rPr>
+            </w:pPr>
+            <w:r>
+              <w:rPr>
+                <w:color w:val="000000"/>
+                <w:sz w:val="18"/>
+              </w:rPr>
+              <w:t>+create(String begintime,String endtime):int;</w:t>
+            </w:r>
+            <w:r>
+              <w:rPr>
+                <w:rFonts w:hint="eastAsia"/>
+                <w:color w:val="000000"/>
+                <w:sz w:val="18"/>
+              </w:rPr>
+              <w:t>新增上报时限</w:t>
+            </w:r>
+          </w:p>
+          <w:p>
+            <w:pPr>
+              <w:rPr>
+                <w:color w:val="000000"/>
+                <w:sz w:val="18"/>
+              </w:rPr>
+            </w:pPr>
+            <w:r>
+              <w:rPr>
+                <w:color w:val="000000"/>
+                <w:sz w:val="18"/>
+              </w:rPr>
+              <w:t>+change(String begintime,String endtime);</w:t>
+            </w:r>
+            <w:r>
+              <w:rPr>
+                <w:rFonts w:hint="eastAsia"/>
+                <w:color w:val="000000"/>
+                <w:sz w:val="18"/>
+              </w:rPr>
+              <w:t>修改上报时限</w:t>
             </w:r>
           </w:p>
         </w:tc>
@@ -12682,7 +12981,7 @@
         </w:tblPrEx>
         <w:tc>
           <w:tcPr>
-            <w:tcW w:w="405" w:type="pct"/>
+            <w:tcW w:w="776" w:type="dxa"/>
             <w:vMerge w:val="continue"/>
           </w:tcPr>
           <w:p>
@@ -12699,167 +12998,7 @@
         </w:tc>
         <w:tc>
           <w:tcPr>
-            <w:tcW w:w="1054" w:type="pct"/>
-          </w:tcPr>
-          <w:p>
-            <w:pPr>
-              <w:rPr>
-                <w:b/>
-                <w:bCs/>
-                <w:color w:val="000000"/>
-                <w:sz w:val="18"/>
-              </w:rPr>
-            </w:pPr>
-            <w:r>
-              <w:rPr>
-                <w:rFonts w:hint="eastAsia"/>
-                <w:b/>
-                <w:bCs/>
-                <w:color w:val="000000"/>
-                <w:sz w:val="18"/>
-              </w:rPr>
-              <w:t>4．</w:t>
-            </w:r>
-            <w:r>
-              <w:rPr>
-                <w:rFonts w:hint="default"/>
-                <w:b/>
-                <w:bCs/>
-                <w:color w:val="000000"/>
-                <w:sz w:val="18"/>
-              </w:rPr>
-              <w:t>InspectPeriodManage</w:t>
-            </w:r>
-          </w:p>
-        </w:tc>
-        <w:tc>
-          <w:tcPr>
-            <w:tcW w:w="593" w:type="pct"/>
-          </w:tcPr>
-          <w:p>
-            <w:pPr>
-              <w:rPr>
-                <w:bCs/>
-                <w:color w:val="000000"/>
-                <w:sz w:val="18"/>
-              </w:rPr>
-            </w:pPr>
-            <w:r>
-              <w:rPr>
-                <w:rFonts w:hint="eastAsia"/>
-                <w:bCs/>
-                <w:color w:val="000000"/>
-                <w:sz w:val="18"/>
-              </w:rPr>
-              <w:t>处理</w:t>
-            </w:r>
-            <w:r>
-              <w:rPr>
-                <w:bCs/>
-                <w:color w:val="000000"/>
-                <w:sz w:val="18"/>
-              </w:rPr>
-              <w:t>调查期及上报时限的业务逻辑</w:t>
-            </w:r>
-          </w:p>
-        </w:tc>
-        <w:tc>
-          <w:tcPr>
-            <w:tcW w:w="354" w:type="pct"/>
-          </w:tcPr>
-          <w:p>
-            <w:pPr>
-              <w:rPr>
-                <w:bCs/>
-                <w:color w:val="000000"/>
-                <w:sz w:val="18"/>
-              </w:rPr>
-            </w:pPr>
-          </w:p>
-        </w:tc>
-        <w:tc>
-          <w:tcPr>
-            <w:tcW w:w="2591" w:type="pct"/>
-          </w:tcPr>
-          <w:p>
-            <w:pPr>
-              <w:rPr>
-                <w:color w:val="000000"/>
-                <w:sz w:val="18"/>
-              </w:rPr>
-            </w:pPr>
-            <w:r>
-              <w:rPr>
-                <w:color w:val="000000"/>
-                <w:sz w:val="18"/>
-              </w:rPr>
-              <w:t>+create(String begintime,String endtime):int;</w:t>
-            </w:r>
-            <w:r>
-              <w:rPr>
-                <w:rFonts w:hint="eastAsia"/>
-                <w:color w:val="000000"/>
-                <w:sz w:val="18"/>
-              </w:rPr>
-              <w:t>新增上报时限</w:t>
-            </w:r>
-          </w:p>
-          <w:p>
-            <w:pPr>
-              <w:rPr>
-                <w:color w:val="000000"/>
-                <w:sz w:val="18"/>
-              </w:rPr>
-            </w:pPr>
-            <w:r>
-              <w:rPr>
-                <w:color w:val="000000"/>
-                <w:sz w:val="18"/>
-              </w:rPr>
-              <w:t>+change(String begintime,String endtime);</w:t>
-            </w:r>
-            <w:r>
-              <w:rPr>
-                <w:rFonts w:hint="eastAsia"/>
-                <w:color w:val="000000"/>
-                <w:sz w:val="18"/>
-              </w:rPr>
-              <w:t>修改上报时限</w:t>
-            </w:r>
-          </w:p>
-        </w:tc>
-      </w:tr>
-      <w:tr>
-        <w:tblPrEx>
-          <w:tblBorders>
-            <w:top w:val="single" w:color="BEBEBE" w:themeColor="background1" w:themeShade="BF" w:sz="4" w:space="0"/>
-            <w:left w:val="single" w:color="BEBEBE" w:themeColor="background1" w:themeShade="BF" w:sz="4" w:space="0"/>
-            <w:bottom w:val="single" w:color="BEBEBE" w:themeColor="background1" w:themeShade="BF" w:sz="4" w:space="0"/>
-            <w:right w:val="single" w:color="BEBEBE" w:themeColor="background1" w:themeShade="BF" w:sz="4" w:space="0"/>
-            <w:insideH w:val="single" w:color="BEBEBE" w:themeColor="background1" w:themeShade="BF" w:sz="4" w:space="0"/>
-            <w:insideV w:val="single" w:color="BEBEBE" w:themeColor="background1" w:themeShade="BF" w:sz="4" w:space="0"/>
-          </w:tblBorders>
-        </w:tblPrEx>
-        <w:tc>
-          <w:tcPr>
-            <w:tcW w:w="405" w:type="pct"/>
-            <w:vMerge w:val="continue"/>
-          </w:tcPr>
-          <w:p>
-            <w:pPr>
-              <w:jc w:val="center"/>
-              <w:rPr>
-                <w:b/>
-                <w:bCs/>
-                <w:color w:val="000000"/>
-                <w:sz w:val="18"/>
-              </w:rPr>
-            </w:pPr>
-          </w:p>
-        </w:tc>
-        <w:tc>
-          <w:tcPr>
-            <w:tcW w:w="1054" w:type="pct"/>
+            <w:tcW w:w="2019" w:type="dxa"/>
           </w:tcPr>
           <w:p>
             <w:pPr>
@@ -12903,7 +13042,7 @@
         </w:tc>
         <w:tc>
           <w:tcPr>
-            <w:tcW w:w="593" w:type="pct"/>
+            <w:tcW w:w="1136" w:type="dxa"/>
           </w:tcPr>
           <w:p>
             <w:pPr>
@@ -12934,21 +13073,21 @@
         </w:tc>
         <w:tc>
           <w:tcPr>
-            <w:tcW w:w="354" w:type="pct"/>
-          </w:tcPr>
-          <w:p>
-            <w:pPr>
-              <w:rPr>
-                <w:bCs/>
-                <w:color w:val="000000"/>
-                <w:sz w:val="18"/>
-              </w:rPr>
-            </w:pPr>
-          </w:p>
-        </w:tc>
-        <w:tc>
-          <w:tcPr>
-            <w:tcW w:w="2591" w:type="pct"/>
+            <w:tcW w:w="678" w:type="dxa"/>
+          </w:tcPr>
+          <w:p>
+            <w:pPr>
+              <w:rPr>
+                <w:bCs/>
+                <w:color w:val="000000"/>
+                <w:sz w:val="18"/>
+              </w:rPr>
+            </w:pPr>
+          </w:p>
+        </w:tc>
+        <w:tc>
+          <w:tcPr>
+            <w:tcW w:w="4963" w:type="dxa"/>
           </w:tcPr>
           <w:p>
             <w:pPr>
@@ -13020,7 +13159,7 @@
     <w:tbl>
       <w:tblPr>
         <w:tblStyle w:val="66"/>
-        <w:tblW w:w="4998" w:type="pct"/>
+        <w:tblW w:w="9572" w:type="dxa"/>
         <w:tblInd w:w="0" w:type="dxa"/>
         <w:tblBorders>
           <w:top w:val="single" w:color="BEBEBE" w:themeColor="background1" w:themeShade="BF" w:sz="4" w:space="0"/>
@@ -13030,7 +13169,7 @@
           <w:insideH w:val="single" w:color="BEBEBE" w:themeColor="background1" w:themeShade="BF" w:sz="4" w:space="0"/>
           <w:insideV w:val="single" w:color="BEBEBE" w:themeColor="background1" w:themeShade="BF" w:sz="4" w:space="0"/>
         </w:tblBorders>
-        <w:tblLayout w:type="autofit"/>
+        <w:tblLayout w:type="fixed"/>
         <w:tblCellMar>
           <w:top w:w="0" w:type="dxa"/>
           <w:left w:w="108" w:type="dxa"/>
@@ -13046,9 +13185,19 @@
         <w:gridCol w:w="4314"/>
       </w:tblGrid>
       <w:tr>
-        <w:tc>
-          <w:tcPr>
-            <w:tcW w:w="454" w:type="pct"/>
+        <w:tblPrEx>
+          <w:tblBorders>
+            <w:top w:val="single" w:color="BEBEBE" w:themeColor="background1" w:themeShade="BF" w:sz="4" w:space="0"/>
+            <w:left w:val="single" w:color="BEBEBE" w:themeColor="background1" w:themeShade="BF" w:sz="4" w:space="0"/>
+            <w:bottom w:val="single" w:color="BEBEBE" w:themeColor="background1" w:themeShade="BF" w:sz="4" w:space="0"/>
+            <w:right w:val="single" w:color="BEBEBE" w:themeColor="background1" w:themeShade="BF" w:sz="4" w:space="0"/>
+            <w:insideH w:val="single" w:color="BEBEBE" w:themeColor="background1" w:themeShade="BF" w:sz="4" w:space="0"/>
+            <w:insideV w:val="single" w:color="BEBEBE" w:themeColor="background1" w:themeShade="BF" w:sz="4" w:space="0"/>
+          </w:tblBorders>
+        </w:tblPrEx>
+        <w:tc>
+          <w:tcPr>
+            <w:tcW w:w="869" w:type="dxa"/>
           </w:tcPr>
           <w:p>
             <w:pPr>
@@ -13071,7 +13220,7 @@
         </w:tc>
         <w:tc>
           <w:tcPr>
-            <w:tcW w:w="1209" w:type="pct"/>
+            <w:tcW w:w="2316" w:type="dxa"/>
           </w:tcPr>
           <w:p>
             <w:pPr>
@@ -13094,7 +13243,7 @@
         </w:tc>
         <w:tc>
           <w:tcPr>
-            <w:tcW w:w="548" w:type="pct"/>
+            <w:tcW w:w="1050" w:type="dxa"/>
           </w:tcPr>
           <w:p>
             <w:pPr>
@@ -13125,7 +13274,7 @@
         </w:tc>
         <w:tc>
           <w:tcPr>
-            <w:tcW w:w="534" w:type="pct"/>
+            <w:tcW w:w="1023" w:type="dxa"/>
           </w:tcPr>
           <w:p>
             <w:pPr>
@@ -13148,7 +13297,7 @@
         </w:tc>
         <w:tc>
           <w:tcPr>
-            <w:tcW w:w="2252" w:type="pct"/>
+            <w:tcW w:w="4314" w:type="dxa"/>
           </w:tcPr>
           <w:p>
             <w:pPr>
@@ -13173,7 +13322,7 @@
       <w:tr>
         <w:tc>
           <w:tcPr>
-            <w:tcW w:w="454" w:type="pct"/>
+            <w:tcW w:w="869" w:type="dxa"/>
             <w:vMerge w:val="restart"/>
           </w:tcPr>
           <w:p>
@@ -13199,7 +13348,7 @@
         </w:tc>
         <w:tc>
           <w:tcPr>
-            <w:tcW w:w="1209" w:type="pct"/>
+            <w:tcW w:w="2316" w:type="dxa"/>
           </w:tcPr>
           <w:p>
             <w:pPr>
@@ -13227,22 +13376,13 @@
                 <w:color w:val="000000"/>
                 <w:sz w:val="18"/>
               </w:rPr>
-              <w:t>Data</w:t>
-            </w:r>
-            <w:r>
-              <w:rPr>
-                <w:b/>
-                <w:bCs/>
-                <w:color w:val="000000"/>
-                <w:sz w:val="18"/>
-              </w:rPr>
-              <w:t>DAO</w:t>
-            </w:r>
-          </w:p>
-        </w:tc>
-        <w:tc>
-          <w:tcPr>
-            <w:tcW w:w="548" w:type="pct"/>
+              <w:t>DataDAO</w:t>
+            </w:r>
+          </w:p>
+        </w:tc>
+        <w:tc>
+          <w:tcPr>
+            <w:tcW w:w="1050" w:type="dxa"/>
           </w:tcPr>
           <w:p>
             <w:pPr>
@@ -13270,20 +13410,20 @@
         </w:tc>
         <w:tc>
           <w:tcPr>
-            <w:tcW w:w="534" w:type="pct"/>
-          </w:tcPr>
-          <w:p>
-            <w:pPr>
-              <w:rPr>
-                <w:color w:val="000000"/>
-                <w:sz w:val="18"/>
-              </w:rPr>
-            </w:pPr>
-          </w:p>
-        </w:tc>
-        <w:tc>
-          <w:tcPr>
-            <w:tcW w:w="2252" w:type="pct"/>
+            <w:tcW w:w="1023" w:type="dxa"/>
+          </w:tcPr>
+          <w:p>
+            <w:pPr>
+              <w:rPr>
+                <w:color w:val="000000"/>
+                <w:sz w:val="18"/>
+              </w:rPr>
+            </w:pPr>
+          </w:p>
+        </w:tc>
+        <w:tc>
+          <w:tcPr>
+            <w:tcW w:w="4314" w:type="dxa"/>
           </w:tcPr>
           <w:p>
             <w:pPr>
@@ -13977,9 +14117,19 @@
         </w:tc>
       </w:tr>
       <w:tr>
-        <w:tc>
-          <w:tcPr>
-            <w:tcW w:w="454" w:type="pct"/>
+        <w:tblPrEx>
+          <w:tblBorders>
+            <w:top w:val="single" w:color="BEBEBE" w:themeColor="background1" w:themeShade="BF" w:sz="4" w:space="0"/>
+            <w:left w:val="single" w:color="BEBEBE" w:themeColor="background1" w:themeShade="BF" w:sz="4" w:space="0"/>
+            <w:bottom w:val="single" w:color="BEBEBE" w:themeColor="background1" w:themeShade="BF" w:sz="4" w:space="0"/>
+            <w:right w:val="single" w:color="BEBEBE" w:themeColor="background1" w:themeShade="BF" w:sz="4" w:space="0"/>
+            <w:insideH w:val="single" w:color="BEBEBE" w:themeColor="background1" w:themeShade="BF" w:sz="4" w:space="0"/>
+            <w:insideV w:val="single" w:color="BEBEBE" w:themeColor="background1" w:themeShade="BF" w:sz="4" w:space="0"/>
+          </w:tblBorders>
+        </w:tblPrEx>
+        <w:tc>
+          <w:tcPr>
+            <w:tcW w:w="869" w:type="dxa"/>
             <w:vMerge w:val="continue"/>
           </w:tcPr>
           <w:p>
@@ -13995,7 +14145,7 @@
         </w:tc>
         <w:tc>
           <w:tcPr>
-            <w:tcW w:w="1209" w:type="pct"/>
+            <w:tcW w:w="2316" w:type="dxa"/>
           </w:tcPr>
           <w:p>
             <w:pPr>
@@ -14030,7 +14180,7 @@
         </w:tc>
         <w:tc>
           <w:tcPr>
-            <w:tcW w:w="548" w:type="pct"/>
+            <w:tcW w:w="1050" w:type="dxa"/>
           </w:tcPr>
           <w:p>
             <w:pPr>
@@ -14058,20 +14208,20 @@
         </w:tc>
         <w:tc>
           <w:tcPr>
-            <w:tcW w:w="534" w:type="pct"/>
-          </w:tcPr>
-          <w:p>
-            <w:pPr>
-              <w:rPr>
-                <w:color w:val="000000"/>
-                <w:sz w:val="18"/>
-              </w:rPr>
-            </w:pPr>
-          </w:p>
-        </w:tc>
-        <w:tc>
-          <w:tcPr>
-            <w:tcW w:w="2252" w:type="pct"/>
+            <w:tcW w:w="1023" w:type="dxa"/>
+          </w:tcPr>
+          <w:p>
+            <w:pPr>
+              <w:rPr>
+                <w:color w:val="000000"/>
+                <w:sz w:val="18"/>
+              </w:rPr>
+            </w:pPr>
+          </w:p>
+        </w:tc>
+        <w:tc>
+          <w:tcPr>
+            <w:tcW w:w="4314" w:type="dxa"/>
           </w:tcPr>
           <w:p>
             <w:pPr>
@@ -14336,9 +14486,19 @@
         </w:tc>
       </w:tr>
       <w:tr>
-        <w:tc>
-          <w:tcPr>
-            <w:tcW w:w="454" w:type="pct"/>
+        <w:tblPrEx>
+          <w:tblBorders>
+            <w:top w:val="single" w:color="BEBEBE" w:themeColor="background1" w:themeShade="BF" w:sz="4" w:space="0"/>
+            <w:left w:val="single" w:color="BEBEBE" w:themeColor="background1" w:themeShade="BF" w:sz="4" w:space="0"/>
+            <w:bottom w:val="single" w:color="BEBEBE" w:themeColor="background1" w:themeShade="BF" w:sz="4" w:space="0"/>
+            <w:right w:val="single" w:color="BEBEBE" w:themeColor="background1" w:themeShade="BF" w:sz="4" w:space="0"/>
+            <w:insideH w:val="single" w:color="BEBEBE" w:themeColor="background1" w:themeShade="BF" w:sz="4" w:space="0"/>
+            <w:insideV w:val="single" w:color="BEBEBE" w:themeColor="background1" w:themeShade="BF" w:sz="4" w:space="0"/>
+          </w:tblBorders>
+        </w:tblPrEx>
+        <w:tc>
+          <w:tcPr>
+            <w:tcW w:w="869" w:type="dxa"/>
             <w:vMerge w:val="continue"/>
           </w:tcPr>
           <w:p>
@@ -14354,7 +14514,7 @@
         </w:tc>
         <w:tc>
           <w:tcPr>
-            <w:tcW w:w="1209" w:type="pct"/>
+            <w:tcW w:w="2316" w:type="dxa"/>
           </w:tcPr>
           <w:p>
             <w:pPr>
@@ -14388,7 +14548,7 @@
         </w:tc>
         <w:tc>
           <w:tcPr>
-            <w:tcW w:w="548" w:type="pct"/>
+            <w:tcW w:w="1050" w:type="dxa"/>
           </w:tcPr>
           <w:p>
             <w:pPr>
@@ -14416,20 +14576,20 @@
         </w:tc>
         <w:tc>
           <w:tcPr>
-            <w:tcW w:w="534" w:type="pct"/>
-          </w:tcPr>
-          <w:p>
-            <w:pPr>
-              <w:rPr>
-                <w:color w:val="000000"/>
-                <w:sz w:val="18"/>
-              </w:rPr>
-            </w:pPr>
-          </w:p>
-        </w:tc>
-        <w:tc>
-          <w:tcPr>
-            <w:tcW w:w="2252" w:type="pct"/>
+            <w:tcW w:w="1023" w:type="dxa"/>
+          </w:tcPr>
+          <w:p>
+            <w:pPr>
+              <w:rPr>
+                <w:color w:val="000000"/>
+                <w:sz w:val="18"/>
+              </w:rPr>
+            </w:pPr>
+          </w:p>
+        </w:tc>
+        <w:tc>
+          <w:tcPr>
+            <w:tcW w:w="4314" w:type="dxa"/>
           </w:tcPr>
           <w:p>
             <w:pPr>
@@ -14503,9 +14663,19 @@
         </w:tc>
       </w:tr>
       <w:tr>
-        <w:tc>
-          <w:tcPr>
-            <w:tcW w:w="454" w:type="pct"/>
+        <w:tblPrEx>
+          <w:tblBorders>
+            <w:top w:val="single" w:color="BEBEBE" w:themeColor="background1" w:themeShade="BF" w:sz="4" w:space="0"/>
+            <w:left w:val="single" w:color="BEBEBE" w:themeColor="background1" w:themeShade="BF" w:sz="4" w:space="0"/>
+            <w:bottom w:val="single" w:color="BEBEBE" w:themeColor="background1" w:themeShade="BF" w:sz="4" w:space="0"/>
+            <w:right w:val="single" w:color="BEBEBE" w:themeColor="background1" w:themeShade="BF" w:sz="4" w:space="0"/>
+            <w:insideH w:val="single" w:color="BEBEBE" w:themeColor="background1" w:themeShade="BF" w:sz="4" w:space="0"/>
+            <w:insideV w:val="single" w:color="BEBEBE" w:themeColor="background1" w:themeShade="BF" w:sz="4" w:space="0"/>
+          </w:tblBorders>
+        </w:tblPrEx>
+        <w:tc>
+          <w:tcPr>
+            <w:tcW w:w="869" w:type="dxa"/>
             <w:vMerge w:val="continue"/>
           </w:tcPr>
           <w:p>
@@ -14521,7 +14691,7 @@
         </w:tc>
         <w:tc>
           <w:tcPr>
-            <w:tcW w:w="1209" w:type="pct"/>
+            <w:tcW w:w="2316" w:type="dxa"/>
           </w:tcPr>
           <w:p>
             <w:pPr>
@@ -14559,22 +14729,13 @@
                 <w:color w:val="000000"/>
                 <w:sz w:val="18"/>
               </w:rPr>
-              <w:t>InspectPeriod</w:t>
-            </w:r>
-            <w:r>
-              <w:rPr>
-                <w:b/>
-                <w:bCs/>
-                <w:color w:val="000000"/>
-                <w:sz w:val="18"/>
-              </w:rPr>
-              <w:t>DAO</w:t>
-            </w:r>
-          </w:p>
-        </w:tc>
-        <w:tc>
-          <w:tcPr>
-            <w:tcW w:w="548" w:type="pct"/>
+              <w:t>InspectPeriodDAO</w:t>
+            </w:r>
+          </w:p>
+        </w:tc>
+        <w:tc>
+          <w:tcPr>
+            <w:tcW w:w="1050" w:type="dxa"/>
           </w:tcPr>
           <w:p>
             <w:pPr>
@@ -14602,20 +14763,20 @@
         </w:tc>
         <w:tc>
           <w:tcPr>
-            <w:tcW w:w="534" w:type="pct"/>
-          </w:tcPr>
-          <w:p>
-            <w:pPr>
-              <w:rPr>
-                <w:color w:val="000000"/>
-                <w:sz w:val="18"/>
-              </w:rPr>
-            </w:pPr>
-          </w:p>
-        </w:tc>
-        <w:tc>
-          <w:tcPr>
-            <w:tcW w:w="2252" w:type="pct"/>
+            <w:tcW w:w="1023" w:type="dxa"/>
+          </w:tcPr>
+          <w:p>
+            <w:pPr>
+              <w:rPr>
+                <w:color w:val="000000"/>
+                <w:sz w:val="18"/>
+              </w:rPr>
+            </w:pPr>
+          </w:p>
+        </w:tc>
+        <w:tc>
+          <w:tcPr>
+            <w:tcW w:w="4314" w:type="dxa"/>
           </w:tcPr>
           <w:p>
             <w:pPr>
@@ -14666,9 +14827,19 @@
         </w:tc>
       </w:tr>
       <w:tr>
-        <w:tc>
-          <w:tcPr>
-            <w:tcW w:w="454" w:type="pct"/>
+        <w:tblPrEx>
+          <w:tblBorders>
+            <w:top w:val="single" w:color="BEBEBE" w:themeColor="background1" w:themeShade="BF" w:sz="4" w:space="0"/>
+            <w:left w:val="single" w:color="BEBEBE" w:themeColor="background1" w:themeShade="BF" w:sz="4" w:space="0"/>
+            <w:bottom w:val="single" w:color="BEBEBE" w:themeColor="background1" w:themeShade="BF" w:sz="4" w:space="0"/>
+            <w:right w:val="single" w:color="BEBEBE" w:themeColor="background1" w:themeShade="BF" w:sz="4" w:space="0"/>
+            <w:insideH w:val="single" w:color="BEBEBE" w:themeColor="background1" w:themeShade="BF" w:sz="4" w:space="0"/>
+            <w:insideV w:val="single" w:color="BEBEBE" w:themeColor="background1" w:themeShade="BF" w:sz="4" w:space="0"/>
+          </w:tblBorders>
+        </w:tblPrEx>
+        <w:tc>
+          <w:tcPr>
+            <w:tcW w:w="869" w:type="dxa"/>
             <w:vMerge w:val="continue"/>
           </w:tcPr>
           <w:p>
@@ -14684,7 +14855,7 @@
         </w:tc>
         <w:tc>
           <w:tcPr>
-            <w:tcW w:w="1209" w:type="pct"/>
+            <w:tcW w:w="2316" w:type="dxa"/>
           </w:tcPr>
           <w:p>
             <w:pPr>
@@ -14712,22 +14883,13 @@
                 <w:color w:val="000000"/>
                 <w:sz w:val="18"/>
               </w:rPr>
-              <w:t>SystemMonitor</w:t>
-            </w:r>
-            <w:r>
-              <w:rPr>
-                <w:b/>
-                <w:bCs/>
-                <w:color w:val="000000"/>
-                <w:sz w:val="18"/>
-              </w:rPr>
-              <w:t>DAO</w:t>
-            </w:r>
-          </w:p>
-        </w:tc>
-        <w:tc>
-          <w:tcPr>
-            <w:tcW w:w="548" w:type="pct"/>
+              <w:t>SystemMonitorDAO</w:t>
+            </w:r>
+          </w:p>
+        </w:tc>
+        <w:tc>
+          <w:tcPr>
+            <w:tcW w:w="1050" w:type="dxa"/>
           </w:tcPr>
           <w:p>
             <w:pPr>
@@ -14763,20 +14925,20 @@
         </w:tc>
         <w:tc>
           <w:tcPr>
-            <w:tcW w:w="534" w:type="pct"/>
-          </w:tcPr>
-          <w:p>
-            <w:pPr>
-              <w:rPr>
-                <w:color w:val="000000"/>
-                <w:sz w:val="18"/>
-              </w:rPr>
-            </w:pPr>
-          </w:p>
-        </w:tc>
-        <w:tc>
-          <w:tcPr>
-            <w:tcW w:w="2252" w:type="pct"/>
+            <w:tcW w:w="1023" w:type="dxa"/>
+          </w:tcPr>
+          <w:p>
+            <w:pPr>
+              <w:rPr>
+                <w:color w:val="000000"/>
+                <w:sz w:val="18"/>
+              </w:rPr>
+            </w:pPr>
+          </w:p>
+        </w:tc>
+        <w:tc>
+          <w:tcPr>
+            <w:tcW w:w="4314" w:type="dxa"/>
           </w:tcPr>
           <w:p>
             <w:pPr>
@@ -14851,7 +15013,7 @@
     <w:tbl>
       <w:tblPr>
         <w:tblStyle w:val="66"/>
-        <w:tblW w:w="0" w:type="auto"/>
+        <w:tblW w:w="9249" w:type="dxa"/>
         <w:tblInd w:w="0" w:type="dxa"/>
         <w:tblBorders>
           <w:top w:val="single" w:color="BEBEBE" w:themeColor="background1" w:themeShade="BF" w:sz="4" w:space="0"/>
@@ -14861,7 +15023,7 @@
           <w:insideH w:val="single" w:color="BEBEBE" w:themeColor="background1" w:themeShade="BF" w:sz="4" w:space="0"/>
           <w:insideV w:val="single" w:color="BEBEBE" w:themeColor="background1" w:themeShade="BF" w:sz="4" w:space="0"/>
         </w:tblBorders>
-        <w:tblLayout w:type="autofit"/>
+        <w:tblLayout w:type="fixed"/>
         <w:tblCellMar>
           <w:top w:w="0" w:type="dxa"/>
           <w:left w:w="108" w:type="dxa"/>
@@ -15087,7 +15249,7 @@
                 <w:color w:val="000000"/>
                 <w:sz w:val="18"/>
               </w:rPr>
-              <w:t>Data_Items</w:t>
+              <w:t>DataItems</w:t>
             </w:r>
           </w:p>
         </w:tc>
@@ -18283,7 +18445,7 @@
                 <w:color w:val="000000"/>
                 <w:sz w:val="18"/>
               </w:rPr>
-              <w:t>Moni_User</w:t>
+              <w:t>MoniUser</w:t>
             </w:r>
           </w:p>
         </w:tc>
@@ -18697,7 +18859,7 @@
                 <w:color w:val="000000"/>
                 <w:sz w:val="18"/>
               </w:rPr>
-              <w:t>City_User</w:t>
+              <w:t>CityUser</w:t>
             </w:r>
           </w:p>
         </w:tc>
@@ -18859,7 +19021,7 @@
                 <w:color w:val="000000"/>
                 <w:sz w:val="18"/>
               </w:rPr>
-              <w:t>Prov_User</w:t>
+              <w:t>ProvinceUser</w:t>
             </w:r>
           </w:p>
         </w:tc>
@@ -19382,16 +19544,7 @@
                 <w:color w:val="000000"/>
                 <w:sz w:val="18"/>
               </w:rPr>
-              <w:t>Inspect</w:t>
-            </w:r>
-            <w:r>
-              <w:rPr>
-                <w:b/>
-                <w:bCs/>
-                <w:color w:val="000000"/>
-                <w:sz w:val="18"/>
-              </w:rPr>
-              <w:t>_period</w:t>
+              <w:t>InspectPeriod</w:t>
             </w:r>
           </w:p>
         </w:tc>
@@ -19781,26 +19934,6 @@
       </w:r>
       <w:bookmarkEnd w:id="21"/>
     </w:p>
-    <w:p>
-      <w:pPr>
-        <w:ind w:firstLine="426" w:firstLineChars="213"/>
-      </w:pPr>
-      <w:r>
-        <w:rPr>
-          <w:rFonts w:hint="eastAsia"/>
-        </w:rPr>
-        <w:t>本系统只针对“省人力资源</w:t>
-      </w:r>
-      <w:r>
-        <w:t>数据采集系统”</w:t>
-      </w:r>
-      <w:r>
-        <w:rPr>
-          <w:rFonts w:hint="eastAsia"/>
-        </w:rPr>
-        <w:t>使用，不与其他系统产生交互，因此不存在与外部的接口。</w:t>
-      </w:r>
-    </w:p>
     <w:p/>
     <w:p>
       <w:pPr>
@@ -19829,10 +19962,7 @@
         <w:t>本</w:t>
       </w:r>
       <w:r>
-        <w:t>系统主要分为四个层次</w:t>
-      </w:r>
-      <w:r>
-        <w:t>DAO</w:t>
+        <w:t>系统主要分为四个层次DAO</w:t>
       </w:r>
       <w:r>
         <w:rPr>
@@ -20188,7 +20318,7 @@
   <w:tbl>
     <w:tblPr>
       <w:tblStyle w:val="36"/>
-      <w:tblW w:w="0" w:type="auto"/>
+      <w:tblW w:w="9486" w:type="dxa"/>
       <w:tblInd w:w="0" w:type="dxa"/>
       <w:tblBorders>
         <w:top w:val="single" w:color="auto" w:sz="6" w:space="0"/>
@@ -20523,7 +20653,7 @@
   <w:tbl>
     <w:tblPr>
       <w:tblStyle w:val="36"/>
-      <w:tblW w:w="0" w:type="auto"/>
+      <w:tblW w:w="9558" w:type="dxa"/>
       <w:tblInd w:w="0" w:type="dxa"/>
       <w:tblBorders>
         <w:top w:val="single" w:color="auto" w:sz="6" w:space="0"/>
@@ -21229,20 +21359,20 @@
     <w:lsdException w:uiPriority="99" w:name="index 7"/>
     <w:lsdException w:uiPriority="99" w:name="index 8"/>
     <w:lsdException w:uiPriority="99" w:name="index 9"/>
-    <w:lsdException w:unhideWhenUsed="0" w:uiPriority="39" w:semiHidden="0" w:name="toc 1"/>
-    <w:lsdException w:unhideWhenUsed="0" w:uiPriority="39" w:semiHidden="0" w:name="toc 2"/>
-    <w:lsdException w:unhideWhenUsed="0" w:uiPriority="39" w:semiHidden="0" w:name="toc 3"/>
+    <w:lsdException w:qFormat="1" w:unhideWhenUsed="0" w:uiPriority="39" w:semiHidden="0" w:name="toc 1"/>
+    <w:lsdException w:qFormat="1" w:unhideWhenUsed="0" w:uiPriority="39" w:semiHidden="0" w:name="toc 2"/>
+    <w:lsdException w:qFormat="1" w:unhideWhenUsed="0" w:uiPriority="39" w:semiHidden="0" w:name="toc 3"/>
     <w:lsdException w:qFormat="1" w:unhideWhenUsed="0" w:uiPriority="0" w:name="toc 4"/>
     <w:lsdException w:qFormat="1" w:unhideWhenUsed="0" w:uiPriority="0" w:name="toc 5"/>
     <w:lsdException w:qFormat="1" w:unhideWhenUsed="0" w:uiPriority="0" w:name="toc 6"/>
     <w:lsdException w:qFormat="1" w:unhideWhenUsed="0" w:uiPriority="0" w:name="toc 7"/>
     <w:lsdException w:qFormat="1" w:unhideWhenUsed="0" w:uiPriority="0" w:name="toc 8"/>
     <w:lsdException w:qFormat="1" w:unhideWhenUsed="0" w:uiPriority="0" w:name="toc 9"/>
-    <w:lsdException w:unhideWhenUsed="0" w:uiPriority="0" w:semiHidden="0" w:name="Normal Indent"/>
+    <w:lsdException w:qFormat="1" w:unhideWhenUsed="0" w:uiPriority="0" w:semiHidden="0" w:name="Normal Indent"/>
     <w:lsdException w:qFormat="1" w:unhideWhenUsed="0" w:uiPriority="0" w:name="footnote text"/>
     <w:lsdException w:uiPriority="99" w:name="annotation text"/>
-    <w:lsdException w:unhideWhenUsed="0" w:uiPriority="0" w:name="header"/>
-    <w:lsdException w:unhideWhenUsed="0" w:uiPriority="0" w:name="footer"/>
+    <w:lsdException w:qFormat="1" w:unhideWhenUsed="0" w:uiPriority="0" w:name="header"/>
+    <w:lsdException w:qFormat="1" w:unhideWhenUsed="0" w:uiPriority="0" w:name="footer"/>
     <w:lsdException w:uiPriority="99" w:name="index heading"/>
     <w:lsdException w:qFormat="1" w:unhideWhenUsed="0" w:uiPriority="0" w:semiHidden="0" w:name="caption"/>
     <w:lsdException w:uiPriority="99" w:name="table of figures"/>
@@ -21251,7 +21381,7 @@
     <w:lsdException w:qFormat="1" w:unhideWhenUsed="0" w:uiPriority="0" w:name="footnote reference"/>
     <w:lsdException w:uiPriority="99" w:name="annotation reference"/>
     <w:lsdException w:uiPriority="99" w:name="line number"/>
-    <w:lsdException w:unhideWhenUsed="0" w:uiPriority="0" w:name="page number"/>
+    <w:lsdException w:qFormat="1" w:unhideWhenUsed="0" w:uiPriority="0" w:name="page number"/>
     <w:lsdException w:uiPriority="99" w:name="endnote reference"/>
     <w:lsdException w:uiPriority="99" w:name="endnote text"/>
     <w:lsdException w:uiPriority="99" w:name="table of authorities"/>
@@ -21275,8 +21405,8 @@
     <w:lsdException w:qFormat="1" w:unhideWhenUsed="0" w:uiPriority="0" w:semiHidden="0" w:name="Title"/>
     <w:lsdException w:uiPriority="99" w:name="Closing"/>
     <w:lsdException w:uiPriority="99" w:name="Signature"/>
-    <w:lsdException w:uiPriority="1" w:semiHidden="0" w:name="Default Paragraph Font"/>
-    <w:lsdException w:unhideWhenUsed="0" w:uiPriority="0" w:name="Body Text"/>
+    <w:lsdException w:qFormat="1" w:uiPriority="1" w:semiHidden="0" w:name="Default Paragraph Font"/>
+    <w:lsdException w:qFormat="1" w:unhideWhenUsed="0" w:uiPriority="0" w:name="Body Text"/>
     <w:lsdException w:qFormat="1" w:unhideWhenUsed="0" w:uiPriority="0" w:name="Body Text Indent"/>
     <w:lsdException w:uiPriority="99" w:name="List Continue"/>
     <w:lsdException w:uiPriority="99" w:name="List Continue 2"/>
@@ -21313,7 +21443,7 @@
     <w:lsdException w:uiPriority="99" w:name="HTML Sample"/>
     <w:lsdException w:uiPriority="99" w:name="HTML Typewriter"/>
     <w:lsdException w:uiPriority="99" w:name="HTML Variable"/>
-    <w:lsdException w:uiPriority="99" w:semiHidden="0" w:name="Normal Table"/>
+    <w:lsdException w:qFormat="1" w:uiPriority="99" w:semiHidden="0" w:name="Normal Table"/>
     <w:lsdException w:uiPriority="99" w:name="annotation subject"/>
     <w:lsdException w:uiPriority="99" w:name="Table Simple 1"/>
     <w:lsdException w:uiPriority="99" w:name="Table Simple 2"/>
@@ -21358,7 +21488,7 @@
     <w:lsdException w:uiPriority="99" w:name="Table Web 2"/>
     <w:lsdException w:uiPriority="99" w:name="Table Web 3"/>
     <w:lsdException w:uiPriority="99" w:name="Balloon Text"/>
-    <w:lsdException w:unhideWhenUsed="0" w:uiPriority="39" w:semiHidden="0" w:name="Table Grid"/>
+    <w:lsdException w:qFormat="1" w:unhideWhenUsed="0" w:uiPriority="39" w:semiHidden="0" w:name="Table Grid"/>
     <w:lsdException w:uiPriority="99" w:name="Table Theme"/>
     <w:lsdException w:unhideWhenUsed="0" w:uiPriority="60" w:semiHidden="0" w:name="Light Shading"/>
     <w:lsdException w:unhideWhenUsed="0" w:uiPriority="61" w:semiHidden="0" w:name="Light List"/>
@@ -21641,11 +21771,13 @@
   <w:style w:type="character" w:default="1" w:styleId="30">
     <w:name w:val="Default Paragraph Font"/>
     <w:unhideWhenUsed/>
+    <w:qFormat/>
     <w:uiPriority w:val="1"/>
   </w:style>
   <w:style w:type="table" w:default="1" w:styleId="36">
     <w:name w:val="Normal Table"/>
     <w:unhideWhenUsed/>
+    <w:qFormat/>
     <w:uiPriority w:val="99"/>
     <w:tblPr>
       <w:tblCellMar>
@@ -21671,6 +21803,7 @@
     <w:name w:val="Normal Indent"/>
     <w:basedOn w:val="1"/>
     <w:link w:val="62"/>
+    <w:qFormat/>
     <w:uiPriority w:val="0"/>
     <w:pPr>
       <w:ind w:left="900" w:hanging="900"/>
@@ -21708,6 +21841,7 @@
     <w:name w:val="Body Text"/>
     <w:basedOn w:val="1"/>
     <w:semiHidden/>
+    <w:qFormat/>
     <w:uiPriority w:val="0"/>
     <w:pPr>
       <w:keepLines/>
@@ -21745,6 +21879,7 @@
     <w:name w:val="toc 3"/>
     <w:basedOn w:val="1"/>
     <w:next w:val="1"/>
+    <w:qFormat/>
     <w:uiPriority w:val="39"/>
     <w:pPr>
       <w:tabs>
@@ -21769,6 +21904,7 @@
     <w:name w:val="footer"/>
     <w:basedOn w:val="1"/>
     <w:semiHidden/>
+    <w:qFormat/>
     <w:uiPriority w:val="0"/>
     <w:pPr>
       <w:tabs>
@@ -21781,6 +21917,7 @@
     <w:name w:val="header"/>
     <w:basedOn w:val="1"/>
     <w:semiHidden/>
+    <w:qFormat/>
     <w:uiPriority w:val="0"/>
     <w:pPr>
       <w:tabs>
@@ -21793,6 +21930,7 @@
     <w:name w:val="toc 1"/>
     <w:basedOn w:val="1"/>
     <w:next w:val="1"/>
+    <w:qFormat/>
     <w:uiPriority w:val="39"/>
     <w:pPr>
       <w:tabs>
@@ -21862,6 +22000,7 @@
     <w:name w:val="toc 2"/>
     <w:basedOn w:val="1"/>
     <w:next w:val="1"/>
+    <w:qFormat/>
     <w:uiPriority w:val="39"/>
     <w:pPr>
       <w:tabs>
@@ -21909,6 +22048,7 @@
     <w:name w:val="page number"/>
     <w:basedOn w:val="30"/>
     <w:semiHidden/>
+    <w:qFormat/>
     <w:uiPriority w:val="0"/>
   </w:style>
   <w:style w:type="character" w:styleId="33">
@@ -21947,6 +22087,7 @@
   <w:style w:type="table" w:styleId="37">
     <w:name w:val="Table Grid"/>
     <w:basedOn w:val="36"/>
+    <w:qFormat/>
     <w:uiPriority w:val="39"/>
     <w:pPr>
       <w:widowControl w:val="0"/>
@@ -21966,6 +22107,7 @@
   <w:style w:type="paragraph" w:customStyle="1" w:styleId="38">
     <w:name w:val="Paragraph2"/>
     <w:basedOn w:val="1"/>
+    <w:qFormat/>
     <w:uiPriority w:val="0"/>
     <w:pPr>
       <w:spacing w:before="80"/>
@@ -21980,6 +22122,7 @@
   <w:style w:type="paragraph" w:customStyle="1" w:styleId="39">
     <w:name w:val="Bullet1"/>
     <w:basedOn w:val="1"/>
+    <w:qFormat/>
     <w:uiPriority w:val="0"/>
     <w:pPr>
       <w:ind w:left="720" w:hanging="432"/>
@@ -21988,6 +22131,7 @@
   <w:style w:type="paragraph" w:customStyle="1" w:styleId="40">
     <w:name w:val="Bullet2"/>
     <w:basedOn w:val="1"/>
+    <w:qFormat/>
     <w:uiPriority w:val="0"/>
     <w:pPr>
       <w:ind w:left="1440" w:hanging="360"/>
@@ -22024,6 +22168,7 @@
   <w:style w:type="paragraph" w:customStyle="1" w:styleId="43">
     <w:name w:val="Paragraph1"/>
     <w:basedOn w:val="1"/>
+    <w:qFormat/>
     <w:uiPriority w:val="0"/>
     <w:pPr>
       <w:spacing w:before="80" w:line="240" w:lineRule="auto"/>
@@ -22097,6 +22242,7 @@
   </w:style>
   <w:style w:type="character" w:customStyle="1" w:styleId="49">
     <w:name w:val="tw4winMark"/>
+    <w:qFormat/>
     <w:uiPriority w:val="0"/>
     <w:rPr>
       <w:rFonts w:ascii="Courier New" w:hAnsi="Courier New"/>
@@ -22107,6 +22253,7 @@
   </w:style>
   <w:style w:type="character" w:customStyle="1" w:styleId="50">
     <w:name w:val="tw4winError"/>
+    <w:qFormat/>
     <w:uiPriority w:val="0"/>
     <w:rPr>
       <w:rFonts w:ascii="Courier New" w:hAnsi="Courier New"/>
@@ -22116,6 +22263,7 @@
   </w:style>
   <w:style w:type="character" w:customStyle="1" w:styleId="51">
     <w:name w:val="tw4winTerm"/>
+    <w:qFormat/>
     <w:uiPriority w:val="0"/>
     <w:rPr>
       <w:color w:val="0000FF"/>
@@ -22123,6 +22271,7 @@
   </w:style>
   <w:style w:type="character" w:customStyle="1" w:styleId="52">
     <w:name w:val="tw4winPopup"/>
+    <w:qFormat/>
     <w:uiPriority w:val="0"/>
     <w:rPr>
       <w:rFonts w:ascii="Courier New" w:hAnsi="Courier New"/>
@@ -22194,6 +22343,7 @@
   <w:style w:type="paragraph" w:customStyle="1" w:styleId="59">
     <w:name w:val="列出段落1"/>
     <w:basedOn w:val="1"/>
+    <w:qFormat/>
     <w:uiPriority w:val="0"/>
     <w:pPr>
       <w:ind w:firstLine="420" w:firstLineChars="200"/>
@@ -22202,6 +22352,7 @@
   <w:style w:type="paragraph" w:customStyle="1" w:styleId="60">
     <w:name w:val="列出段落2"/>
     <w:basedOn w:val="1"/>
+    <w:qFormat/>
     <w:uiPriority w:val="0"/>
     <w:pPr>
       <w:ind w:firstLine="420" w:firstLineChars="200"/>
@@ -22210,6 +22361,7 @@
   <w:style w:type="paragraph" w:customStyle="1" w:styleId="61">
     <w:name w:val="列出段落3"/>
     <w:basedOn w:val="1"/>
+    <w:qFormat/>
     <w:uiPriority w:val="0"/>
     <w:pPr>
       <w:ind w:firstLine="420" w:firstLineChars="200"/>

</xml_diff>